<commit_message>
update code, add graphs
</commit_message>
<xml_diff>
--- a/report/R_kunskapskontrol.docx
+++ b/report/R_kunskapskontrol.docx
@@ -57,6 +57,33 @@
           <w:szCs w:val="56"/>
         </w:rPr>
       </w:pPr>
+      <w:r>
+        <w:rPr>
+          <w:sz w:val="56"/>
+          <w:szCs w:val="56"/>
+          <w:rtl w:val="0"/>
+          <w:lang w:val="en-US"/>
+        </w:rPr>
+        <w:t>Bilpriser p</w:t>
+      </w:r>
+      <w:r>
+        <w:rPr>
+          <w:sz w:val="56"/>
+          <w:szCs w:val="56"/>
+          <w:rtl w:val="0"/>
+          <w:lang w:val="sv-SE"/>
+        </w:rPr>
+        <w:t xml:space="preserve">å </w:t>
+      </w:r>
+      <w:r>
+        <w:rPr>
+          <w:sz w:val="56"/>
+          <w:szCs w:val="56"/>
+          <w:rtl w:val="0"/>
+          <w:lang w:val="sv-SE"/>
+        </w:rPr>
+        <w:t>Blocket</w:t>
+      </w:r>
     </w:p>
     <w:p>
       <w:pPr>
@@ -85,7 +112,7 @@
               <wp:posOffset>3109277</wp:posOffset>
             </wp:positionH>
             <wp:positionV relativeFrom="line">
-              <wp:posOffset>345630</wp:posOffset>
+              <wp:posOffset>345629</wp:posOffset>
             </wp:positionV>
             <wp:extent cx="1341756" cy="1341756"/>
             <wp:effectExtent l="0" t="0" r="0" b="0"/>
@@ -201,18 +228,20 @@
           <w:sz w:val="40"/>
           <w:szCs w:val="40"/>
           <w:rtl w:val="0"/>
-        </w:rPr>
-        <w:t>F</w:t>
-      </w:r>
-      <w:r>
+          <w:lang w:val="sv-SE"/>
+        </w:rPr>
+        <w:t>Siarhei Thor Fedatsenka</w:t>
+      </w:r>
+    </w:p>
+    <w:p>
+      <w:pPr>
+        <w:pStyle w:val="Body"/>
+        <w:jc w:val="right"/>
         <w:rPr>
           <w:sz w:val="40"/>
           <w:szCs w:val="40"/>
-          <w:rtl w:val="0"/>
-          <w:lang w:val="sv-SE"/>
-        </w:rPr>
-        <w:t>ö</w:t>
-      </w:r>
+        </w:rPr>
+      </w:pPr>
       <w:r>
         <w:rPr>
           <w:sz w:val="40"/>
@@ -220,7 +249,7 @@
           <w:rtl w:val="0"/>
           <w:lang w:val="sv-SE"/>
         </w:rPr>
-        <w:t>rnamn Efternamn</w:t>
+        <w:t>EC Utbildning</w:t>
       </w:r>
     </w:p>
     <w:p>
@@ -239,7 +268,7 @@
           <w:rtl w:val="0"/>
           <w:lang w:val="sv-SE"/>
         </w:rPr>
-        <w:t>EC Utbildning</w:t>
+        <w:t>R  - programming</w:t>
       </w:r>
     </w:p>
     <w:p>
@@ -258,34 +287,7 @@
           <w:rtl w:val="0"/>
           <w:lang w:val="sv-SE"/>
         </w:rPr>
-        <w:t>Examensarbete- Byt namn</w:t>
-      </w:r>
-    </w:p>
-    <w:p>
-      <w:pPr>
-        <w:pStyle w:val="Body"/>
-        <w:jc w:val="right"/>
-        <w:rPr>
-          <w:sz w:val="40"/>
-          <w:szCs w:val="40"/>
-        </w:rPr>
-      </w:pPr>
-      <w:r>
-        <w:rPr>
-          <w:sz w:val="40"/>
-          <w:szCs w:val="40"/>
-          <w:rtl w:val="0"/>
-          <w:lang w:val="da-DK"/>
-        </w:rPr>
-        <w:t>ÅÅÅÅ</w:t>
-      </w:r>
-      <w:r>
-        <w:rPr>
-          <w:sz w:val="40"/>
-          <w:szCs w:val="40"/>
-          <w:rtl w:val="0"/>
-        </w:rPr>
-        <w:t>MM</w:t>
+        <w:t>202404</w:t>
       </w:r>
     </w:p>
     <w:p>
@@ -369,7 +371,21 @@
           <w:rtl w:val="0"/>
           <w:lang w:val="sv-SE"/>
         </w:rPr>
-        <w:t>Sveriges andrahandsbilmarknad genom regressionsanalys. Genom att anv</w:t>
+        <w:t>Sveriges andrahands</w:t>
+      </w:r>
+      <w:r>
+        <w:rPr>
+          <w:rtl w:val="0"/>
+          <w:lang w:val="sv-SE"/>
+        </w:rPr>
+        <w:t xml:space="preserve"> </w:t>
+      </w:r>
+      <w:r>
+        <w:rPr>
+          <w:rtl w:val="0"/>
+          <w:lang w:val="sv-SE"/>
+        </w:rPr>
+        <w:t>bilmarknad genom regressionsanalys. Genom att anv</w:t>
       </w:r>
       <w:r>
         <w:rPr>
@@ -449,8 +465,22 @@
       <w:r>
         <w:rPr>
           <w:rtl w:val="0"/>
-        </w:rPr>
-        <w:t>andrahandsbilar. Med hj</w:t>
+          <w:lang w:val="sv-SE"/>
+        </w:rPr>
+        <w:t>andrahands</w:t>
+      </w:r>
+      <w:r>
+        <w:rPr>
+          <w:rtl w:val="0"/>
+          <w:lang w:val="sv-SE"/>
+        </w:rPr>
+        <w:t xml:space="preserve"> </w:t>
+      </w:r>
+      <w:r>
+        <w:rPr>
+          <w:rtl w:val="0"/>
+        </w:rPr>
+        <w:t>bilar. Med hj</w:t>
       </w:r>
       <w:r>
         <w:rPr>
@@ -629,8 +659,22 @@
       <w:r>
         <w:rPr>
           <w:rtl w:val="0"/>
-        </w:rPr>
-        <w:t xml:space="preserve">andrahandsbilmarknaden. </w:t>
+          <w:lang w:val="sv-SE"/>
+        </w:rPr>
+        <w:t>andrahands</w:t>
+      </w:r>
+      <w:r>
+        <w:rPr>
+          <w:rtl w:val="0"/>
+          <w:lang w:val="sv-SE"/>
+        </w:rPr>
+        <w:t xml:space="preserve"> </w:t>
+      </w:r>
+      <w:r>
+        <w:rPr>
+          <w:rtl w:val="0"/>
+        </w:rPr>
+        <w:t xml:space="preserve">bilmarknaden. </w:t>
       </w:r>
       <w:r>
         <w:rPr>
@@ -861,7 +905,7 @@
         <w:rPr>
           <w:lang w:val="sv-SE"/>
         </w:rPr>
-        <w:instrText xml:space="preserve"> TOC \t "heading 1, 1,heading 2, 2"</w:instrText>
+        <w:instrText xml:space="preserve"> TOC \t "heading 1, 1"</w:instrText>
       </w:r>
       <w:r>
         <w:rPr>
@@ -985,45 +1029,6 @@
     </w:p>
     <w:p>
       <w:pPr>
-        <w:pStyle w:val="TOC 2"/>
-        <w:numPr>
-          <w:ilvl w:val="1"/>
-          <w:numId w:val="1"/>
-        </w:numPr>
-      </w:pPr>
-      <w:r>
-        <w:rPr>
-          <w:rFonts w:cs="Arial Unicode MS" w:eastAsia="Arial Unicode MS"/>
-          <w:rtl w:val="0"/>
-        </w:rPr>
-        <w:t>Exempel: Regressionsmodeller</w:t>
-        <w:tab/>
-      </w:r>
-      <w:r>
-        <w:rPr/>
-        <w:fldChar w:fldCharType="begin" w:fldLock="0"/>
-      </w:r>
-      <w:r>
-        <w:instrText xml:space="preserve"> PAGEREF _Toc3 \h </w:instrText>
-      </w:r>
-      <w:r>
-        <w:rPr/>
-        <w:fldChar w:fldCharType="separate" w:fldLock="0"/>
-      </w:r>
-      <w:r>
-        <w:rPr>
-          <w:rFonts w:cs="Arial Unicode MS" w:eastAsia="Arial Unicode MS"/>
-          <w:rtl w:val="0"/>
-        </w:rPr>
-        <w:t>2</w:t>
-      </w:r>
-      <w:r>
-        <w:rPr/>
-        <w:fldChar w:fldCharType="end" w:fldLock="0"/>
-      </w:r>
-    </w:p>
-    <w:p>
-      <w:pPr>
         <w:pStyle w:val="TOC 1"/>
         <w:numPr>
           <w:ilvl w:val="0"/>
@@ -1043,7 +1048,7 @@
         <w:fldChar w:fldCharType="begin" w:fldLock="0"/>
       </w:r>
       <w:r>
-        <w:instrText xml:space="preserve"> PAGEREF _Toc4 \h </w:instrText>
+        <w:instrText xml:space="preserve"> PAGEREF _Toc3 \h </w:instrText>
       </w:r>
       <w:r>
         <w:rPr/>
@@ -1054,7 +1059,7 @@
           <w:rFonts w:cs="Arial Unicode MS" w:eastAsia="Arial Unicode MS"/>
           <w:rtl w:val="0"/>
         </w:rPr>
-        <w:t>3</w:t>
+        <w:t>4</w:t>
       </w:r>
       <w:r>
         <w:rPr/>
@@ -1082,7 +1087,7 @@
         <w:fldChar w:fldCharType="begin" w:fldLock="0"/>
       </w:r>
       <w:r>
-        <w:instrText xml:space="preserve"> PAGEREF _Toc5 \h </w:instrText>
+        <w:instrText xml:space="preserve"> PAGEREF _Toc4 \h </w:instrText>
       </w:r>
       <w:r>
         <w:rPr/>
@@ -1093,7 +1098,7 @@
           <w:rFonts w:cs="Arial Unicode MS" w:eastAsia="Arial Unicode MS"/>
           <w:rtl w:val="0"/>
         </w:rPr>
-        <w:t>6</w:t>
+        <w:t>7</w:t>
       </w:r>
       <w:r>
         <w:rPr/>
@@ -1121,7 +1126,7 @@
         <w:fldChar w:fldCharType="begin" w:fldLock="0"/>
       </w:r>
       <w:r>
-        <w:instrText xml:space="preserve"> PAGEREF _Toc6 \h </w:instrText>
+        <w:instrText xml:space="preserve"> PAGEREF _Toc5 \h </w:instrText>
       </w:r>
       <w:r>
         <w:rPr/>
@@ -1160,7 +1165,7 @@
         <w:fldChar w:fldCharType="begin" w:fldLock="0"/>
       </w:r>
       <w:r>
-        <w:instrText xml:space="preserve"> PAGEREF _Toc7 \h </w:instrText>
+        <w:instrText xml:space="preserve"> PAGEREF _Toc6 \h </w:instrText>
       </w:r>
       <w:r>
         <w:rPr/>
@@ -1199,7 +1204,7 @@
         <w:fldChar w:fldCharType="begin" w:fldLock="0"/>
       </w:r>
       <w:r>
-        <w:instrText xml:space="preserve"> PAGEREF _Toc8 \h </w:instrText>
+        <w:instrText xml:space="preserve"> PAGEREF _Toc7 \h </w:instrText>
       </w:r>
       <w:r>
         <w:rPr/>
@@ -1234,7 +1239,7 @@
         <w:fldChar w:fldCharType="begin" w:fldLock="0"/>
       </w:r>
       <w:r>
-        <w:instrText xml:space="preserve"> PAGEREF _Toc9 \h </w:instrText>
+        <w:instrText xml:space="preserve"> PAGEREF _Toc8 \h </w:instrText>
       </w:r>
       <w:r>
         <w:rPr/>
@@ -1269,7 +1274,7 @@
         <w:fldChar w:fldCharType="begin" w:fldLock="0"/>
       </w:r>
       <w:r>
-        <w:instrText xml:space="preserve"> PAGEREF _Toc10 \h </w:instrText>
+        <w:instrText xml:space="preserve"> PAGEREF _Toc9 \h </w:instrText>
       </w:r>
       <w:r>
         <w:rPr/>
@@ -1609,7 +1614,7 @@
             <wp:positionV relativeFrom="line">
               <wp:posOffset>274670</wp:posOffset>
             </wp:positionV>
-            <wp:extent cx="5756911" cy="3299789"/>
+            <wp:extent cx="5756910" cy="3299789"/>
             <wp:effectExtent l="0" t="0" r="0" b="0"/>
             <wp:wrapThrough wrapText="bothSides" distL="152400" distR="152400">
               <wp:wrapPolygon edited="1">
@@ -1642,7 +1647,7 @@
                   <pic:spPr>
                     <a:xfrm>
                       <a:off x="0" y="0"/>
-                      <a:ext cx="5756911" cy="3299789"/>
+                      <a:ext cx="5756910" cy="3299789"/>
                     </a:xfrm>
                     <a:prstGeom prst="rect">
                       <a:avLst/>
@@ -1701,27 +1706,85 @@
     </w:p>
     <w:p>
       <w:pPr>
-        <w:pStyle w:val="heading 2"/>
-        <w:numPr>
-          <w:ilvl w:val="1"/>
-          <w:numId w:val="9"/>
-        </w:numPr>
-      </w:pPr>
-      <w:bookmarkStart w:name="_Toc3" w:id="4"/>
-      <w:r>
-        <w:rPr>
-          <w:rFonts w:cs="Arial Unicode MS" w:eastAsia="Arial Unicode MS"/>
-          <w:rtl w:val="0"/>
-          <w:lang w:val="sv-SE"/>
-        </w:rPr>
-        <w:t xml:space="preserve">Exempel: Regressionsmodeller </w:t>
-      </w:r>
-      <w:bookmarkEnd w:id="4"/>
-    </w:p>
-    <w:p>
-      <w:pPr>
         <w:pStyle w:val="Body"/>
       </w:pPr>
+      <w:r>
+        <w:rPr>
+          <w:rtl w:val="0"/>
+          <w:lang w:val="sv-SE"/>
+        </w:rPr>
+        <w:t>Detta sektion beskriver viktigaste koncept kring regressionsanalys och pga ursprungliga k</w:t>
+      </w:r>
+      <w:r>
+        <w:rPr>
+          <w:rtl w:val="0"/>
+          <w:lang w:val="sv-SE"/>
+        </w:rPr>
+        <w:t>ä</w:t>
+      </w:r>
+      <w:r>
+        <w:rPr>
+          <w:rtl w:val="0"/>
+          <w:lang w:val="sv-SE"/>
+        </w:rPr>
+        <w:t>llor f</w:t>
+      </w:r>
+      <w:r>
+        <w:rPr>
+          <w:rtl w:val="0"/>
+          <w:lang w:val="sv-SE"/>
+        </w:rPr>
+        <w:t>ö</w:t>
+      </w:r>
+      <w:r>
+        <w:rPr>
+          <w:rtl w:val="0"/>
+          <w:lang w:val="sv-SE"/>
+        </w:rPr>
+        <w:t>r teori har varit p</w:t>
+      </w:r>
+      <w:r>
+        <w:rPr>
+          <w:rtl w:val="0"/>
+          <w:lang w:val="sv-SE"/>
+        </w:rPr>
+        <w:t xml:space="preserve">å </w:t>
+      </w:r>
+      <w:r>
+        <w:rPr>
+          <w:rtl w:val="0"/>
+          <w:lang w:val="sv-SE"/>
+        </w:rPr>
+        <w:t xml:space="preserve">engelska under kursen, teori sektionen </w:t>
+      </w:r>
+      <w:r>
+        <w:rPr>
+          <w:rtl w:val="0"/>
+          <w:lang w:val="sv-SE"/>
+        </w:rPr>
+        <w:t>ä</w:t>
+      </w:r>
+      <w:r>
+        <w:rPr>
+          <w:rtl w:val="0"/>
+          <w:lang w:val="sv-SE"/>
+        </w:rPr>
+        <w:t>r p</w:t>
+      </w:r>
+      <w:r>
+        <w:rPr>
+          <w:rtl w:val="0"/>
+          <w:lang w:val="sv-SE"/>
+        </w:rPr>
+        <w:t xml:space="preserve">å </w:t>
+      </w:r>
+      <w:r>
+        <w:rPr>
+          <w:rtl w:val="0"/>
+          <w:lang w:val="sv-SE"/>
+        </w:rPr>
+        <w:t xml:space="preserve">engelska. </w:t>
+      </w:r>
     </w:p>
     <w:p>
       <w:pPr>
@@ -1730,318 +1793,277 @@
       <w:r>
         <w:rPr>
           <w:rtl w:val="0"/>
-        </w:rPr>
-        <w:t>F</w:t>
-      </w:r>
-      <w:r>
-        <w:rPr>
-          <w:rtl w:val="0"/>
-          <w:lang w:val="sv-SE"/>
-        </w:rPr>
-        <w:t>ö</w:t>
-      </w:r>
-      <w:r>
-        <w:rPr>
-          <w:rtl w:val="0"/>
-          <w:lang w:val="sv-SE"/>
-        </w:rPr>
-        <w:t>r att infoga ekvationer, g</w:t>
-      </w:r>
-      <w:r>
-        <w:rPr>
-          <w:rtl w:val="0"/>
-        </w:rPr>
-        <w:t xml:space="preserve">å </w:t>
-      </w:r>
-      <w:r>
-        <w:rPr>
-          <w:rtl w:val="0"/>
-          <w:lang w:val="sv-SE"/>
-        </w:rPr>
-        <w:t>till Infoga &gt; Ekvation. D</w:t>
-      </w:r>
-      <w:r>
-        <w:rPr>
-          <w:rtl w:val="0"/>
-        </w:rPr>
-        <w:t>ä</w:t>
-      </w:r>
-      <w:r>
-        <w:rPr>
-          <w:rtl w:val="0"/>
-          <w:lang w:val="sv-SE"/>
-        </w:rPr>
-        <w:t>r kan du ocks</w:t>
-      </w:r>
-      <w:r>
-        <w:rPr>
-          <w:rtl w:val="0"/>
-        </w:rPr>
-        <w:t xml:space="preserve">å </w:t>
-      </w:r>
-      <w:r>
-        <w:rPr>
-          <w:rtl w:val="0"/>
-        </w:rPr>
-        <w:t>v</w:t>
-      </w:r>
-      <w:r>
-        <w:rPr>
-          <w:rtl w:val="0"/>
-        </w:rPr>
-        <w:t>ä</w:t>
-      </w:r>
-      <w:r>
-        <w:rPr>
-          <w:rtl w:val="0"/>
-          <w:lang w:val="sv-SE"/>
-        </w:rPr>
-        <w:t xml:space="preserve">lja att skriva egna ekvationer. </w:t>
-      </w:r>
-    </w:p>
-    <w:p>
-      <w:pPr>
-        <w:pStyle w:val="heading 2"/>
-      </w:pPr>
+          <w:lang w:val="en-US"/>
+        </w:rPr>
+        <w:t>1. Regression Analysis</w:t>
+      </w:r>
     </w:p>
     <w:p>
       <w:pPr>
         <w:pStyle w:val="Body"/>
-        <w:jc w:val="center"/>
-        <w:rPr>
-          <w:color w:val="000000"/>
-          <w:sz w:val="20"/>
-        </w:rPr>
-      </w:pPr>
-      <m:oMathPara>
-        <m:oMathParaPr>
-          <m:jc m:val="center"/>
-        </m:oMathParaPr>
-        <m:oMath>
-          <m:r>
-            <w:rPr xmlns:w="http://schemas.openxmlformats.org/wordprocessingml/2006/main">
-              <w:rFonts w:ascii="Cambria Math" w:hAnsi="Cambria Math"/>
-              <w:i/>
-              <w:color w:val="000000"/>
-              <w:sz w:val="24"/>
-              <w:szCs w:val="24"/>
-            </w:rPr>
-            <m:t>R</m:t>
-          </m:r>
-          <m:r>
-            <w:rPr xmlns:w="http://schemas.openxmlformats.org/wordprocessingml/2006/main">
-              <w:rFonts w:ascii="Cambria Math" w:hAnsi="Cambria Math"/>
-              <w:i/>
-              <w:color w:val="000000"/>
-              <w:sz w:val="24"/>
-              <w:szCs w:val="24"/>
-            </w:rPr>
-            <m:t>M</m:t>
-          </m:r>
-          <m:r>
-            <w:rPr xmlns:w="http://schemas.openxmlformats.org/wordprocessingml/2006/main">
-              <w:rFonts w:ascii="Cambria Math" w:hAnsi="Cambria Math"/>
-              <w:i/>
-              <w:color w:val="000000"/>
-              <w:sz w:val="24"/>
-              <w:szCs w:val="24"/>
-            </w:rPr>
-            <m:t>S</m:t>
-          </m:r>
-          <m:r>
-            <w:rPr xmlns:w="http://schemas.openxmlformats.org/wordprocessingml/2006/main">
-              <w:rFonts w:ascii="Cambria Math" w:hAnsi="Cambria Math"/>
-              <w:i/>
-              <w:color w:val="000000"/>
-              <w:sz w:val="24"/>
-              <w:szCs w:val="24"/>
-            </w:rPr>
-            <m:t>E</m:t>
-          </m:r>
-          <m:r>
-            <w:rPr xmlns:w="http://schemas.openxmlformats.org/wordprocessingml/2006/main">
-              <w:rFonts w:ascii="Cambria Math" w:hAnsi="Cambria Math"/>
-              <w:i/>
-              <w:color w:val="000000"/>
-              <w:sz w:val="24"/>
-              <w:szCs w:val="24"/>
-            </w:rPr>
-            <m:t>=</m:t>
-          </m:r>
-          <m:rad>
-            <m:radPr>
-              <m:ctrlPr>
-                <w:rPr xmlns:w="http://schemas.openxmlformats.org/wordprocessingml/2006/main">
-                  <w:rFonts w:ascii="Cambria Math" w:hAnsi="Cambria Math"/>
-                  <w:i/>
-                  <w:color w:val="000000"/>
-                  <w:sz w:val="24"/>
-                  <w:szCs w:val="24"/>
-                </w:rPr>
-              </m:ctrlPr>
-              <m:degHide m:val="on"/>
-            </m:radPr>
-            <m:deg/>
-            <m:e>
-              <m:nary>
-                <m:naryPr>
-                  <m:ctrlPr>
-                    <w:rPr xmlns:w="http://schemas.openxmlformats.org/wordprocessingml/2006/main">
-                      <w:rFonts w:ascii="Cambria Math" w:hAnsi="Cambria Math"/>
-                      <w:i/>
-                      <w:color w:val="000000"/>
-                      <w:sz w:val="24"/>
-                      <w:szCs w:val="24"/>
-                    </w:rPr>
-                  </m:ctrlPr>
-                  <m:chr m:val="∑"/>
-                  <m:limLoc m:val="undOvr"/>
-                  <m:grow m:val="1"/>
-                  <m:subHide m:val="off"/>
-                  <m:supHide m:val="on"/>
-                </m:naryPr>
-                <m:sub>
-                  <m:r>
-                    <w:rPr xmlns:w="http://schemas.openxmlformats.org/wordprocessingml/2006/main">
-                      <w:rFonts w:ascii="Cambria Math" w:hAnsi="Cambria Math"/>
-                      <w:i/>
-                      <w:color w:val="000000"/>
-                      <w:sz w:val="24"/>
-                      <w:szCs w:val="24"/>
-                    </w:rPr>
-                    <m:t>i</m:t>
-                  </m:r>
-                </m:sub>
-                <m:sup/>
-                <m:e>
-                  <m:sSup>
-                    <m:e>
-                      <m:d>
-                        <m:dPr>
-                          <m:ctrlPr>
-                            <w:rPr xmlns:w="http://schemas.openxmlformats.org/wordprocessingml/2006/main">
-                              <w:rFonts w:ascii="Cambria Math" w:hAnsi="Cambria Math"/>
-                              <w:i/>
-                              <w:color w:val="000000"/>
-                              <w:sz w:val="24"/>
-                              <w:szCs w:val="24"/>
-                            </w:rPr>
-                          </m:ctrlPr>
-                        </m:dPr>
-                        <m:e>
-                          <m:sSub>
-                            <m:e>
-                              <m:r>
-                                <w:rPr xmlns:w="http://schemas.openxmlformats.org/wordprocessingml/2006/main">
-                                  <w:rFonts w:ascii="Cambria Math" w:hAnsi="Cambria Math"/>
-                                  <w:i/>
-                                  <w:color w:val="000000"/>
-                                  <w:sz w:val="24"/>
-                                  <w:szCs w:val="24"/>
-                                </w:rPr>
-                                <m:t>y</m:t>
-                              </m:r>
-                            </m:e>
-                            <m:sub>
-                              <m:r>
-                                <w:rPr xmlns:w="http://schemas.openxmlformats.org/wordprocessingml/2006/main">
-                                  <w:rFonts w:ascii="Cambria Math" w:hAnsi="Cambria Math"/>
-                                  <w:i/>
-                                  <w:color w:val="000000"/>
-                                  <w:sz w:val="24"/>
-                                  <w:szCs w:val="24"/>
-                                </w:rPr>
-                                <m:t>i</m:t>
-                              </m:r>
-                            </m:sub>
-                          </m:sSub>
-                          <m:r>
-                            <w:rPr xmlns:w="http://schemas.openxmlformats.org/wordprocessingml/2006/main">
-                              <w:rFonts w:ascii="Cambria Math" w:hAnsi="Cambria Math"/>
-                              <w:i/>
-                              <w:color w:val="000000"/>
-                              <w:sz w:val="24"/>
-                              <w:szCs w:val="24"/>
-                            </w:rPr>
-                            <m:t>-</m:t>
-                          </m:r>
-                          <m:sSub>
-                            <m:e>
-                              <m:limUpp>
-                                <m:e>
-                                  <m:r>
-                                    <w:rPr xmlns:w="http://schemas.openxmlformats.org/wordprocessingml/2006/main">
-                                      <w:rFonts w:ascii="Cambria Math" w:hAnsi="Cambria Math"/>
-                                      <w:i/>
-                                      <w:color w:val="000000"/>
-                                      <w:sz w:val="24"/>
-                                      <w:szCs w:val="24"/>
-                                    </w:rPr>
-                                    <m:t>y</m:t>
-                                  </m:r>
-                                </m:e>
-                                <m:lim>
-                                  <m:r>
-                                    <m:rPr>
-                                      <m:sty m:val="p"/>
-                                    </m:rPr>
-                                    <w:rPr xmlns:w="http://schemas.openxmlformats.org/wordprocessingml/2006/main">
-                                      <w:rFonts w:ascii="Cambria Math" w:hAnsi="Cambria Math"/>
-                                      <w:i/>
-                                      <w:color w:val="000000"/>
-                                      <w:sz w:val="24"/>
-                                      <w:szCs w:val="24"/>
-                                    </w:rPr>
-                                    <m:t>^</m:t>
-                                  </m:r>
-                                </m:lim>
-                              </m:limUpp>
-                            </m:e>
-                            <m:sub>
-                              <m:r>
-                                <w:rPr xmlns:w="http://schemas.openxmlformats.org/wordprocessingml/2006/main">
-                                  <w:rFonts w:ascii="Cambria Math" w:hAnsi="Cambria Math"/>
-                                  <w:i/>
-                                  <w:color w:val="000000"/>
-                                  <w:sz w:val="24"/>
-                                  <w:szCs w:val="24"/>
-                                </w:rPr>
-                                <m:t>i</m:t>
-                              </m:r>
-                            </m:sub>
-                          </m:sSub>
-                        </m:e>
-                      </m:d>
-                    </m:e>
-                    <m:sup>
-                      <m:r>
-                        <w:rPr xmlns:w="http://schemas.openxmlformats.org/wordprocessingml/2006/main">
-                          <w:rFonts w:ascii="Cambria Math" w:hAnsi="Cambria Math"/>
-                          <w:i/>
-                          <w:color w:val="000000"/>
-                          <w:sz w:val="24"/>
-                          <w:szCs w:val="24"/>
-                        </w:rPr>
-                        <m:t>2</m:t>
-                      </m:r>
-                    </m:sup>
-                  </m:sSup>
-                </m:e>
-              </m:nary>
-            </m:e>
-          </m:rad>
-        </m:oMath>
-      </m:oMathPara>
+      </w:pPr>
+      <w:r>
+        <w:rPr>
+          <w:rtl w:val="0"/>
+          <w:lang w:val="en-US"/>
+        </w:rPr>
+        <w:t>Regression analysis is a statistical method used to examine the relationship between a dependent variable and one or more independent variables. The goal is to model the expected value of the dependent variable as a function of the independents, to predict or infer causation. In the context of car prices, regression can help identify which factors (e.g., make, model, age, mileage) most significantly impact the vehicle's price.</w:t>
+      </w:r>
     </w:p>
     <w:p>
       <w:pPr>
         <w:pStyle w:val="Body"/>
       </w:pPr>
+      <w:r>
+        <w:rPr>
+          <w:rtl w:val="0"/>
+          <w:lang w:val="en-US"/>
+        </w:rPr>
+        <w:t>2. Ordinary Least Squares (OLS)</w:t>
+      </w:r>
     </w:p>
     <w:p>
       <w:pPr>
         <w:pStyle w:val="Body"/>
       </w:pPr>
+      <w:r>
+        <w:rPr>
+          <w:rtl w:val="0"/>
+          <w:lang w:val="en-US"/>
+        </w:rPr>
+        <w:t>Ordinary Least Squares (OLS) is the most common method of estimating the parameters in a linear regression model. OLS minimizes the sum of the squared differences (residuals) between observed values and the values predicted by the linear model. This method provides the best linear unbiased estimates of the coefficients, assuming the residuals are normally distributed and homoscedastic.</w:t>
+      </w:r>
+    </w:p>
+    <w:p>
+      <w:pPr>
+        <w:pStyle w:val="Body"/>
+      </w:pPr>
+      <w:r>
+        <w:rPr>
+          <w:rtl w:val="0"/>
+          <w:lang w:val="en-US"/>
+        </w:rPr>
+        <w:t>3. Coefficient of Determination (R</w:t>
+      </w:r>
+      <w:r>
+        <w:rPr>
+          <w:rtl w:val="0"/>
+        </w:rPr>
+        <w:t xml:space="preserve">² </w:t>
+      </w:r>
+      <w:r>
+        <w:rPr>
+          <w:rtl w:val="0"/>
+          <w:lang w:val="en-US"/>
+        </w:rPr>
+        <w:t>and Adjusted R</w:t>
+      </w:r>
+      <w:r>
+        <w:rPr>
+          <w:rtl w:val="0"/>
+        </w:rPr>
+        <w:t>²</w:t>
+      </w:r>
+      <w:r>
+        <w:rPr>
+          <w:rtl w:val="0"/>
+        </w:rPr>
+        <w:t>)</w:t>
+      </w:r>
+    </w:p>
+    <w:p>
+      <w:pPr>
+        <w:pStyle w:val="Body"/>
+      </w:pPr>
+      <w:r>
+        <w:rPr>
+          <w:rtl w:val="0"/>
+          <w:lang w:val="en-US"/>
+        </w:rPr>
+        <w:t>The coefficient of determination, denoted as R</w:t>
+      </w:r>
+      <w:r>
+        <w:rPr>
+          <w:rtl w:val="0"/>
+        </w:rPr>
+        <w:t>²</w:t>
+      </w:r>
+      <w:r>
+        <w:rPr>
+          <w:rtl w:val="0"/>
+          <w:lang w:val="en-US"/>
+        </w:rPr>
+        <w:t>, measures the proportion of variance in the dependent variable that is predictable from the independent variables. It is a key output of regression analysis that ranges from 0 to 1, where higher values indicate a better fit of the model to the data. Adjusted R</w:t>
+      </w:r>
+      <w:r>
+        <w:rPr>
+          <w:rtl w:val="0"/>
+        </w:rPr>
+        <w:t xml:space="preserve">² </w:t>
+      </w:r>
+      <w:r>
+        <w:rPr>
+          <w:rtl w:val="0"/>
+          <w:lang w:val="en-US"/>
+        </w:rPr>
+        <w:t>is a modified version of R</w:t>
+      </w:r>
+      <w:r>
+        <w:rPr>
+          <w:rtl w:val="0"/>
+        </w:rPr>
+        <w:t xml:space="preserve">² </w:t>
+      </w:r>
+      <w:r>
+        <w:rPr>
+          <w:rtl w:val="0"/>
+          <w:lang w:val="en-US"/>
+        </w:rPr>
+        <w:t>that adjusts for the number of predictors in the model, providing a more accurate measure in the context of multiple regression.</w:t>
+      </w:r>
+    </w:p>
+    <w:p>
+      <w:pPr>
+        <w:pStyle w:val="Body"/>
+      </w:pPr>
+      <w:r>
+        <w:rPr>
+          <w:rtl w:val="0"/>
+        </w:rPr>
+        <w:t>4. Bayesian Information Criterion (BIC)</w:t>
+      </w:r>
+    </w:p>
+    <w:p>
+      <w:pPr>
+        <w:pStyle w:val="Body"/>
+      </w:pPr>
+      <w:r>
+        <w:rPr>
+          <w:rtl w:val="0"/>
+          <w:lang w:val="en-US"/>
+        </w:rPr>
+        <w:t>The Bayesian Information Criterion (BIC) is used for model selection among a finite set of models; the model with the lowest BIC is generally preferred. It is particularly useful in regression analysis as it balances the goodness of fit of the model against its complexity by penalizing the number of parameters. This can help prevent overfitting when choosing among multiple models with different numbers of predictors.</w:t>
+      </w:r>
+    </w:p>
+    <w:p>
+      <w:pPr>
+        <w:pStyle w:val="Body"/>
+      </w:pPr>
+      <w:r>
+        <w:rPr>
+          <w:rtl w:val="0"/>
+          <w:lang w:val="en-US"/>
+        </w:rPr>
+        <w:t>5. Assumptions of OLS</w:t>
+      </w:r>
+    </w:p>
+    <w:p>
+      <w:pPr>
+        <w:pStyle w:val="Body"/>
+      </w:pPr>
+      <w:r>
+        <w:rPr>
+          <w:rtl w:val="0"/>
+          <w:lang w:val="en-US"/>
+        </w:rPr>
+        <w:t>To ensure the validity of the OLS estimates, several assumptions must typically be met:</w:t>
+      </w:r>
+    </w:p>
+    <w:p>
+      <w:pPr>
+        <w:pStyle w:val="Body"/>
+      </w:pPr>
+      <w:r>
+        <w:rPr>
+          <w:rtl w:val="0"/>
+          <w:lang w:val="en-US"/>
+        </w:rPr>
+        <w:t>a. Linearity: The relationship between the dependent variable and each independent variable must be linear.</w:t>
+      </w:r>
+    </w:p>
+    <w:p>
+      <w:pPr>
+        <w:pStyle w:val="Body"/>
+      </w:pPr>
+      <w:r>
+        <w:rPr>
+          <w:rtl w:val="0"/>
+          <w:lang w:val="en-US"/>
+        </w:rPr>
+        <w:t>b. Independence: Observations must be independent, without any correlation.</w:t>
+      </w:r>
+    </w:p>
+    <w:p>
+      <w:pPr>
+        <w:pStyle w:val="Body"/>
+      </w:pPr>
+      <w:r>
+        <w:rPr>
+          <w:rtl w:val="0"/>
+          <w:lang w:val="en-US"/>
+        </w:rPr>
+        <w:t>c. Homoscedasticity: The variance of error terms should remain constant across all levels of the independent variables.</w:t>
+      </w:r>
+    </w:p>
+    <w:p>
+      <w:pPr>
+        <w:pStyle w:val="Body"/>
+      </w:pPr>
+      <w:r>
+        <w:rPr>
+          <w:rtl w:val="0"/>
+          <w:lang w:val="en-US"/>
+        </w:rPr>
+        <w:t>d. Normality of Residuals: The residuals of the model should be normally distributed to ensure the validity of statistical tests.</w:t>
+      </w:r>
+    </w:p>
+    <w:p>
+      <w:pPr>
+        <w:pStyle w:val="Body"/>
+      </w:pPr>
+      <w:r>
+        <w:rPr>
+          <w:rtl w:val="0"/>
+          <w:lang w:val="en-US"/>
+        </w:rPr>
+        <w:t>e. No Perfect Multicollinearity: No independent variable should be a perfect linear function of another.</w:t>
+      </w:r>
+    </w:p>
+    <w:p>
+      <w:pPr>
+        <w:pStyle w:val="Body"/>
+      </w:pPr>
+      <w:r>
+        <w:rPr>
+          <w:rtl w:val="0"/>
+          <w:lang w:val="en-US"/>
+        </w:rPr>
+        <w:t>Addressing Violations: If these assumptions are violated, adjustments may include transforming variables, using techniques like Generalized Least Squares (GLS) or robust standard errors, or applying regularization methods such as Ridge or Lasso.</w:t>
+      </w:r>
+    </w:p>
+    <w:p>
+      <w:pPr>
+        <w:pStyle w:val="Body"/>
+      </w:pPr>
+      <w:r>
+        <w:rPr>
+          <w:rtl w:val="0"/>
+          <w:lang w:val="en-US"/>
+        </w:rPr>
+        <w:t>6. Significance Testing and Confidence Intervals</w:t>
+      </w:r>
+    </w:p>
+    <w:p>
+      <w:pPr>
+        <w:pStyle w:val="Body"/>
+      </w:pPr>
+      <w:r>
+        <w:rPr>
+          <w:rtl w:val="0"/>
+          <w:lang w:val="en-US"/>
+        </w:rPr>
+        <w:t>Regression analysis also involves hypothesis testing and confidence intervals to determine the statistical significance of each coefficient, helping to infer whether a particular variable has a meaningful impact on the dependent variable. A low p-value (&lt; 0.05) typically indicates that the coefficient is significantly different from zero.</w:t>
+      </w:r>
       <w:r>
         <w:rPr>
           <w:rFonts w:ascii="Arial Unicode MS" w:cs="Arial Unicode MS" w:hAnsi="Arial Unicode MS" w:eastAsia="Arial Unicode MS"/>
@@ -2061,7 +2083,7 @@
           <w:numId w:val="9"/>
         </w:numPr>
       </w:pPr>
-      <w:bookmarkStart w:name="_Toc4" w:id="5"/>
+      <w:bookmarkStart w:name="_Toc3" w:id="4"/>
       <w:r>
         <w:rPr>
           <w:rFonts w:cs="Arial Unicode MS" w:eastAsia="Arial Unicode MS"/>
@@ -2070,7 +2092,12 @@
         </w:rPr>
         <w:t>Metod</w:t>
       </w:r>
-      <w:bookmarkEnd w:id="5"/>
+      <w:bookmarkEnd w:id="4"/>
+    </w:p>
+    <w:p>
+      <w:pPr>
+        <w:pStyle w:val="Body"/>
+      </w:pPr>
     </w:p>
     <w:p>
       <w:pPr>
@@ -2333,7 +2360,49 @@
           <w:rtl w:val="0"/>
           <w:lang w:val="sv-SE"/>
         </w:rPr>
-        <w:t xml:space="preserve">Total antal datapunkter: 214. </w:t>
+        <w:t>Total antal datapunkter: 214. Detta dataset har inte anv</w:t>
+      </w:r>
+      <w:r>
+        <w:rPr>
+          <w:rtl w:val="0"/>
+          <w:lang w:val="sv-SE"/>
+        </w:rPr>
+        <w:t>ä</w:t>
+      </w:r>
+      <w:r>
+        <w:rPr>
+          <w:rtl w:val="0"/>
+          <w:lang w:val="sv-SE"/>
+        </w:rPr>
+        <w:t>nds f</w:t>
+      </w:r>
+      <w:r>
+        <w:rPr>
+          <w:rtl w:val="0"/>
+          <w:lang w:val="sv-SE"/>
+        </w:rPr>
+        <w:t>ö</w:t>
+      </w:r>
+      <w:r>
+        <w:rPr>
+          <w:rtl w:val="0"/>
+          <w:lang w:val="sv-SE"/>
+        </w:rPr>
+        <w:t xml:space="preserve">r rapporten och </w:t>
+      </w:r>
+      <w:r>
+        <w:rPr>
+          <w:rtl w:val="0"/>
+          <w:lang w:val="sv-SE"/>
+        </w:rPr>
+        <w:t>ä</w:t>
+      </w:r>
+      <w:r>
+        <w:rPr>
+          <w:rtl w:val="0"/>
+          <w:lang w:val="sv-SE"/>
+        </w:rPr>
+        <w:t xml:space="preserve">r i del av gruppsarbete. </w:t>
       </w:r>
     </w:p>
     <w:p>
@@ -2478,17 +2547,12 @@
         </w:rPr>
         <w:t>.</w:t>
       </w:r>
-    </w:p>
-    <w:p>
-      <w:pPr>
-        <w:pStyle w:val="Body"/>
-      </w:pPr>
-      <w:r>
-        <w:rPr>
-          <w:rtl w:val="0"/>
-          <w:lang w:val="sv-SE"/>
-        </w:rPr>
-        <w:t>F</w:t>
+      <w:r>
+        <w:rPr>
+          <w:rtl w:val="0"/>
+          <w:lang w:val="sv-SE"/>
+        </w:rPr>
+        <w:t xml:space="preserve"> F</w:t>
       </w:r>
       <w:r>
         <w:rPr>
@@ -2584,6 +2648,21 @@
     <w:p>
       <w:pPr>
         <w:pStyle w:val="Body"/>
+      </w:pPr>
+      <w:r>
+        <w:rPr>
+          <w:rFonts w:ascii="Arial Unicode MS" w:cs="Arial Unicode MS" w:hAnsi="Arial Unicode MS" w:eastAsia="Arial Unicode MS"/>
+          <w:b w:val="0"/>
+          <w:bCs w:val="0"/>
+          <w:i w:val="0"/>
+          <w:iCs w:val="0"/>
+        </w:rPr>
+        <w:br w:type="page"/>
+      </w:r>
+    </w:p>
+    <w:p>
+      <w:pPr>
+        <w:pStyle w:val="Body"/>
         <w:rPr>
           <w:b w:val="1"/>
           <w:bCs w:val="1"/>
@@ -2603,6 +2682,178 @@
       <w:pPr>
         <w:pStyle w:val="Body"/>
         <w:spacing w:line="240" w:lineRule="auto"/>
+      </w:pPr>
+      <w:r>
+        <w:rPr>
+          <w:rtl w:val="0"/>
+          <w:lang w:val="sv-SE"/>
+        </w:rPr>
+        <w:t>F</w:t>
+      </w:r>
+      <w:r>
+        <w:rPr>
+          <w:rtl w:val="0"/>
+          <w:lang w:val="sv-SE"/>
+        </w:rPr>
+        <w:t>ö</w:t>
+      </w:r>
+      <w:r>
+        <w:rPr>
+          <w:rtl w:val="0"/>
+          <w:lang w:val="sv-SE"/>
+        </w:rPr>
+        <w:t>r regressionsmodelering OLS linear modell har anv</w:t>
+      </w:r>
+      <w:r>
+        <w:rPr>
+          <w:rtl w:val="0"/>
+          <w:lang w:val="sv-SE"/>
+        </w:rPr>
+        <w:t>ä</w:t>
+      </w:r>
+      <w:r>
+        <w:rPr>
+          <w:rtl w:val="0"/>
+          <w:lang w:val="sv-SE"/>
+        </w:rPr>
+        <w:t xml:space="preserve">nds. Kategoriska variabler som </w:t>
+      </w:r>
+      <w:r>
+        <w:rPr>
+          <w:rtl w:val="0"/>
+          <w:lang w:val="sv-SE"/>
+        </w:rPr>
+        <w:t>“</w:t>
+      </w:r>
+      <w:r>
+        <w:rPr>
+          <w:rtl w:val="0"/>
+          <w:lang w:val="en-US"/>
+        </w:rPr>
+        <w:t>Brand"</w:t>
+      </w:r>
+      <w:r>
+        <w:rPr>
+          <w:rtl w:val="0"/>
+          <w:lang w:val="sv-SE"/>
+        </w:rPr>
+        <w:t>,</w:t>
+      </w:r>
+      <w:r>
+        <w:rPr>
+          <w:rtl w:val="0"/>
+          <w:lang w:val="es-ES_tradnl"/>
+        </w:rPr>
+        <w:t xml:space="preserve"> "Model" </w:t>
+      </w:r>
+      <w:r>
+        <w:rPr>
+          <w:rtl w:val="0"/>
+          <w:lang w:val="sv-SE"/>
+        </w:rPr>
+        <w:t xml:space="preserve">, </w:t>
+      </w:r>
+      <w:r>
+        <w:rPr>
+          <w:rtl w:val="0"/>
+          <w:lang w:val="sv-SE"/>
+        </w:rPr>
+        <w:t>”</w:t>
+      </w:r>
+      <w:r>
+        <w:rPr>
+          <w:rtl w:val="0"/>
+          <w:lang w:val="it-IT"/>
+        </w:rPr>
+        <w:t xml:space="preserve">Engine.Volume" </w:t>
+      </w:r>
+      <w:r>
+        <w:rPr>
+          <w:rtl w:val="0"/>
+          <w:lang w:val="sv-SE"/>
+        </w:rPr>
+        <w:t>,</w:t>
+      </w:r>
+      <w:r>
+        <w:rPr>
+          <w:rtl w:val="0"/>
+        </w:rPr>
+        <w:t xml:space="preserve"> </w:t>
+      </w:r>
+      <w:r>
+        <w:rPr>
+          <w:rtl w:val="0"/>
+          <w:lang w:val="sv-SE"/>
+        </w:rPr>
+        <w:t xml:space="preserve"> “</w:t>
+      </w:r>
+      <w:r>
+        <w:rPr>
+          <w:rtl w:val="0"/>
+          <w:lang w:val="de-DE"/>
+        </w:rPr>
+        <w:t>Name</w:t>
+      </w:r>
+      <w:r>
+        <w:rPr>
+          <w:rtl w:val="0"/>
+          <w:lang w:val="sv-SE"/>
+        </w:rPr>
+        <w:t>”</w:t>
+      </w:r>
+      <w:r>
+        <w:rPr>
+          <w:rtl w:val="0"/>
+          <w:lang w:val="sv-SE"/>
+        </w:rPr>
+        <w:t xml:space="preserve">, </w:t>
+      </w:r>
+      <w:r>
+        <w:rPr>
+          <w:rtl w:val="0"/>
+        </w:rPr>
+        <w:t xml:space="preserve">"Company"  </w:t>
+      </w:r>
+      <w:r>
+        <w:rPr>
+          <w:rtl w:val="0"/>
+          <w:lang w:val="sv-SE"/>
+        </w:rPr>
+        <w:t>har inte inkluderats pga kolinieritet eller l</w:t>
+      </w:r>
+      <w:r>
+        <w:rPr>
+          <w:rtl w:val="0"/>
+          <w:lang w:val="sv-SE"/>
+        </w:rPr>
+        <w:t>å</w:t>
+      </w:r>
+      <w:r>
+        <w:rPr>
+          <w:rtl w:val="0"/>
+          <w:lang w:val="sv-SE"/>
+        </w:rPr>
+        <w:t>g varians inom kategorier som ledde till overfitting. Basmodell har tr</w:t>
+      </w:r>
+      <w:r>
+        <w:rPr>
+          <w:rtl w:val="0"/>
+          <w:lang w:val="sv-SE"/>
+        </w:rPr>
+        <w:t>ä</w:t>
+      </w:r>
+      <w:r>
+        <w:rPr>
+          <w:rtl w:val="0"/>
+          <w:lang w:val="sv-SE"/>
+        </w:rPr>
+        <w:t xml:space="preserve">nats i R: </w:t>
+      </w:r>
+    </w:p>
+    <w:p>
+      <w:pPr>
+        <w:pStyle w:val="Body"/>
+        <w:spacing w:line="240" w:lineRule="auto"/>
         <w:rPr>
           <w:sz w:val="18"/>
           <w:szCs w:val="18"/>
@@ -2613,234 +2864,9 @@
           <w:sz w:val="18"/>
           <w:szCs w:val="18"/>
           <w:rtl w:val="0"/>
-          <w:lang w:val="sv-SE"/>
-        </w:rPr>
-        <w:t>F</w:t>
-      </w:r>
-      <w:r>
-        <w:rPr>
-          <w:sz w:val="18"/>
-          <w:szCs w:val="18"/>
-          <w:rtl w:val="0"/>
-          <w:lang w:val="sv-SE"/>
-        </w:rPr>
-        <w:t>ö</w:t>
-      </w:r>
-      <w:r>
-        <w:rPr>
-          <w:sz w:val="18"/>
-          <w:szCs w:val="18"/>
-          <w:rtl w:val="0"/>
-          <w:lang w:val="sv-SE"/>
-        </w:rPr>
-        <w:t>r regressionsmodelering OLS linear modell har anv</w:t>
-      </w:r>
-      <w:r>
-        <w:rPr>
-          <w:sz w:val="18"/>
-          <w:szCs w:val="18"/>
-          <w:rtl w:val="0"/>
-          <w:lang w:val="sv-SE"/>
-        </w:rPr>
-        <w:t>ä</w:t>
-      </w:r>
-      <w:r>
-        <w:rPr>
-          <w:sz w:val="18"/>
-          <w:szCs w:val="18"/>
-          <w:rtl w:val="0"/>
-          <w:lang w:val="sv-SE"/>
-        </w:rPr>
-        <w:t xml:space="preserve">nds. Kategoriska variabler som </w:t>
-      </w:r>
-      <w:r>
-        <w:rPr>
-          <w:sz w:val="18"/>
-          <w:szCs w:val="18"/>
-          <w:rtl w:val="0"/>
-          <w:lang w:val="sv-SE"/>
-        </w:rPr>
-        <w:t>“</w:t>
-      </w:r>
-      <w:r>
-        <w:rPr>
-          <w:sz w:val="18"/>
-          <w:szCs w:val="18"/>
-          <w:rtl w:val="0"/>
           <w:lang w:val="en-US"/>
         </w:rPr>
-        <w:t>Brand"</w:t>
-      </w:r>
-      <w:r>
-        <w:rPr>
-          <w:sz w:val="18"/>
-          <w:szCs w:val="18"/>
-          <w:rtl w:val="0"/>
-          <w:lang w:val="sv-SE"/>
-        </w:rPr>
-        <w:t>,</w:t>
-      </w:r>
-      <w:r>
-        <w:rPr>
-          <w:sz w:val="18"/>
-          <w:szCs w:val="18"/>
-          <w:rtl w:val="0"/>
-          <w:lang w:val="es-ES_tradnl"/>
-        </w:rPr>
-        <w:t xml:space="preserve"> "Model" </w:t>
-      </w:r>
-      <w:r>
-        <w:rPr>
-          <w:sz w:val="18"/>
-          <w:szCs w:val="18"/>
-          <w:rtl w:val="0"/>
-          <w:lang w:val="sv-SE"/>
-        </w:rPr>
-        <w:t xml:space="preserve">, </w:t>
-      </w:r>
-      <w:r>
-        <w:rPr>
-          <w:sz w:val="18"/>
-          <w:szCs w:val="18"/>
-          <w:rtl w:val="0"/>
-          <w:lang w:val="sv-SE"/>
-        </w:rPr>
-        <w:t>”</w:t>
-      </w:r>
-      <w:r>
-        <w:rPr>
-          <w:sz w:val="18"/>
-          <w:szCs w:val="18"/>
-          <w:rtl w:val="0"/>
-          <w:lang w:val="it-IT"/>
-        </w:rPr>
-        <w:t xml:space="preserve">Engine.Volume" </w:t>
-      </w:r>
-      <w:r>
-        <w:rPr>
-          <w:sz w:val="18"/>
-          <w:szCs w:val="18"/>
-          <w:rtl w:val="0"/>
-          <w:lang w:val="sv-SE"/>
-        </w:rPr>
-        <w:t>,</w:t>
-      </w:r>
-      <w:r>
-        <w:rPr>
-          <w:sz w:val="18"/>
-          <w:szCs w:val="18"/>
-          <w:rtl w:val="0"/>
-        </w:rPr>
-        <w:t xml:space="preserve"> </w:t>
-      </w:r>
-      <w:r>
-        <w:rPr>
-          <w:sz w:val="18"/>
-          <w:szCs w:val="18"/>
-          <w:rtl w:val="0"/>
-          <w:lang w:val="sv-SE"/>
-        </w:rPr>
-        <w:t xml:space="preserve"> “</w:t>
-      </w:r>
-      <w:r>
-        <w:rPr>
-          <w:sz w:val="18"/>
-          <w:szCs w:val="18"/>
-          <w:rtl w:val="0"/>
-          <w:lang w:val="de-DE"/>
-        </w:rPr>
-        <w:t>Name</w:t>
-      </w:r>
-      <w:r>
-        <w:rPr>
-          <w:sz w:val="18"/>
-          <w:szCs w:val="18"/>
-          <w:rtl w:val="0"/>
-          <w:lang w:val="sv-SE"/>
-        </w:rPr>
-        <w:t>”</w:t>
-      </w:r>
-      <w:r>
-        <w:rPr>
-          <w:sz w:val="18"/>
-          <w:szCs w:val="18"/>
-          <w:rtl w:val="0"/>
-          <w:lang w:val="sv-SE"/>
-        </w:rPr>
-        <w:t xml:space="preserve">, </w:t>
-      </w:r>
-      <w:r>
-        <w:rPr>
-          <w:sz w:val="18"/>
-          <w:szCs w:val="18"/>
-          <w:rtl w:val="0"/>
-        </w:rPr>
-        <w:t xml:space="preserve">"Company"  </w:t>
-      </w:r>
-      <w:r>
-        <w:rPr>
-          <w:sz w:val="18"/>
-          <w:szCs w:val="18"/>
-          <w:rtl w:val="0"/>
-          <w:lang w:val="sv-SE"/>
-        </w:rPr>
-        <w:t>har inte inkluderats pga kolinieritet eller l</w:t>
-      </w:r>
-      <w:r>
-        <w:rPr>
-          <w:sz w:val="18"/>
-          <w:szCs w:val="18"/>
-          <w:rtl w:val="0"/>
-          <w:lang w:val="sv-SE"/>
-        </w:rPr>
-        <w:t>å</w:t>
-      </w:r>
-      <w:r>
-        <w:rPr>
-          <w:sz w:val="18"/>
-          <w:szCs w:val="18"/>
-          <w:rtl w:val="0"/>
-          <w:lang w:val="sv-SE"/>
-        </w:rPr>
-        <w:t>g varians inom kategorier som ledde till overfitting. Basmodell har tr</w:t>
-      </w:r>
-      <w:r>
-        <w:rPr>
-          <w:sz w:val="18"/>
-          <w:szCs w:val="18"/>
-          <w:rtl w:val="0"/>
-          <w:lang w:val="sv-SE"/>
-        </w:rPr>
-        <w:t>ä</w:t>
-      </w:r>
-      <w:r>
-        <w:rPr>
-          <w:sz w:val="18"/>
-          <w:szCs w:val="18"/>
-          <w:rtl w:val="0"/>
-          <w:lang w:val="sv-SE"/>
-        </w:rPr>
-        <w:t xml:space="preserve">nats i R: </w:t>
-      </w:r>
-    </w:p>
-    <w:p>
-      <w:pPr>
-        <w:pStyle w:val="Body"/>
-        <w:spacing w:line="240" w:lineRule="auto"/>
-        <w:rPr>
-          <w:sz w:val="18"/>
-          <w:szCs w:val="18"/>
-        </w:rPr>
-      </w:pPr>
-      <w:r>
-        <w:rPr>
-          <w:sz w:val="18"/>
-          <w:szCs w:val="18"/>
-          <w:rtl w:val="0"/>
-          <w:lang w:val="en-US"/>
-        </w:rPr>
         <w:t>model_l = lm(Price ~.-Brand-Model-Engine.Volume-Name-Company, data = data_l_clean)</w:t>
-        <w:tab/>
       </w:r>
       <w:r>
         <w:rPr>
@@ -2854,9 +2880,9 @@
               <wp:posOffset>-6349</wp:posOffset>
             </wp:positionH>
             <wp:positionV relativeFrom="line">
-              <wp:posOffset>170451</wp:posOffset>
+              <wp:posOffset>129811</wp:posOffset>
             </wp:positionV>
-            <wp:extent cx="5756911" cy="4129302"/>
+            <wp:extent cx="5756910" cy="4129302"/>
             <wp:effectExtent l="0" t="0" r="0" b="0"/>
             <wp:wrapThrough wrapText="bothSides" distL="152400" distR="152400">
               <wp:wrapPolygon edited="1">
@@ -2889,7 +2915,7 @@
                   <pic:spPr>
                     <a:xfrm>
                       <a:off x="0" y="0"/>
-                      <a:ext cx="5756911" cy="4129302"/>
+                      <a:ext cx="5756910" cy="4129302"/>
                     </a:xfrm>
                     <a:prstGeom prst="rect">
                       <a:avLst/>
@@ -2906,6 +2932,13 @@
           </wp:anchor>
         </w:drawing>
       </w:r>
+      <w:r>
+        <w:rPr>
+          <w:sz w:val="18"/>
+          <w:szCs w:val="18"/>
+        </w:rPr>
+        <w:tab/>
+      </w:r>
     </w:p>
     <w:p>
       <w:pPr>
@@ -2921,9 +2954,15 @@
       <w:pPr>
         <w:pStyle w:val="Body"/>
         <w:spacing w:line="240" w:lineRule="auto"/>
-      </w:pPr>
-      <w:r>
-        <w:rPr>
+        <w:rPr>
+          <w:b w:val="1"/>
+          <w:bCs w:val="1"/>
+        </w:rPr>
+      </w:pPr>
+      <w:r>
+        <w:rPr>
+          <w:b w:val="1"/>
+          <w:bCs w:val="1"/>
           <w:rtl w:val="0"/>
           <w:lang w:val="sv-SE"/>
         </w:rPr>
@@ -2931,6 +2970,8 @@
       </w:r>
       <w:r>
         <w:rPr>
+          <w:b w:val="1"/>
+          <w:bCs w:val="1"/>
           <w:rtl w:val="0"/>
           <w:lang w:val="sv-SE"/>
         </w:rPr>
@@ -2938,11 +2979,19 @@
       </w:r>
       <w:r>
         <w:rPr>
+          <w:b w:val="1"/>
+          <w:bCs w:val="1"/>
           <w:rtl w:val="0"/>
           <w:lang w:val="sv-SE"/>
         </w:rPr>
         <w:t xml:space="preserve">rdering. </w:t>
       </w:r>
+    </w:p>
+    <w:p>
+      <w:pPr>
+        <w:pStyle w:val="Body"/>
+        <w:spacing w:line="240" w:lineRule="auto"/>
+      </w:pPr>
       <w:r>
         <w:rPr>
           <w:rtl w:val="0"/>
@@ -2964,16 +3013,6 @@
         </w:rPr>
         <w:t xml:space="preserve">diagnostiska plots bas modellen har flera problem: </w:t>
       </w:r>
-    </w:p>
-    <w:p>
-      <w:pPr>
-        <w:pStyle w:val="Body"/>
-        <w:spacing w:line="96" w:lineRule="auto"/>
-        <w:rPr>
-          <w:sz w:val="18"/>
-          <w:szCs w:val="18"/>
-        </w:rPr>
-      </w:pPr>
     </w:p>
     <w:tbl>
       <w:tblPr>
@@ -3588,6 +3627,68 @@
       <w:pPr>
         <w:pStyle w:val="Body"/>
         <w:spacing w:line="96" w:lineRule="auto"/>
+      </w:pPr>
+      <w:r>
+        <w:rPr>
+          <w:rFonts w:ascii="Arial Unicode MS" w:cs="Arial Unicode MS" w:hAnsi="Arial Unicode MS" w:eastAsia="Arial Unicode MS"/>
+          <w:b w:val="0"/>
+          <w:bCs w:val="0"/>
+          <w:i w:val="0"/>
+          <w:iCs w:val="0"/>
+        </w:rPr>
+        <w:br w:type="page"/>
+      </w:r>
+    </w:p>
+    <w:p>
+      <w:pPr>
+        <w:pStyle w:val="Body"/>
+        <w:spacing w:line="96" w:lineRule="auto"/>
+        <w:rPr>
+          <w:b w:val="1"/>
+          <w:bCs w:val="1"/>
+        </w:rPr>
+      </w:pPr>
+      <w:r>
+        <w:rPr>
+          <w:b w:val="1"/>
+          <w:bCs w:val="1"/>
+          <w:rtl w:val="0"/>
+          <w:lang w:val="sv-SE"/>
+        </w:rPr>
+        <w:t>Slutligt model.</w:t>
+      </w:r>
+    </w:p>
+    <w:p>
+      <w:pPr>
+        <w:pStyle w:val="Body"/>
+        <w:spacing w:line="96" w:lineRule="auto"/>
+        <w:rPr>
+          <w:b w:val="1"/>
+          <w:bCs w:val="1"/>
+        </w:rPr>
+      </w:pPr>
+    </w:p>
+    <w:p>
+      <w:pPr>
+        <w:pStyle w:val="Body"/>
+        <w:spacing w:line="240" w:lineRule="auto"/>
+        <w:rPr>
+          <w:b w:val="1"/>
+          <w:bCs w:val="1"/>
+        </w:rPr>
+      </w:pPr>
+      <w:r>
+        <w:rPr>
+          <w:rtl w:val="0"/>
+          <w:lang w:val="en-US"/>
+        </w:rPr>
+        <w:t>model_l_log = lm(I(log(Price)) ~.-X-Brand-Model-Engine.Volume-Name-Company-Year+Miles:Age, data = data_l_clean)</w:t>
+      </w:r>
+    </w:p>
+    <w:p>
+      <w:pPr>
+        <w:pStyle w:val="Body"/>
+        <w:spacing w:line="96" w:lineRule="auto"/>
         <w:rPr>
           <w:b w:val="1"/>
           <w:bCs w:val="1"/>
@@ -3597,43 +3698,8 @@
       </w:pPr>
       <w:r>
         <w:rPr>
-          <w:b w:val="1"/>
-          <w:bCs w:val="1"/>
-          <w:sz w:val="18"/>
-          <w:szCs w:val="18"/>
-          <w:rtl w:val="0"/>
-          <w:lang w:val="sv-SE"/>
-        </w:rPr>
-        <w:t>Slutligt model.</w:t>
-      </w:r>
-    </w:p>
-    <w:p>
-      <w:pPr>
-        <w:pStyle w:val="Body"/>
-        <w:spacing w:line="96" w:lineRule="auto"/>
-        <w:rPr>
-          <w:b w:val="1"/>
-          <w:bCs w:val="1"/>
-          <w:sz w:val="18"/>
-          <w:szCs w:val="18"/>
-        </w:rPr>
-      </w:pPr>
-    </w:p>
-    <w:p>
-      <w:pPr>
-        <w:pStyle w:val="Body"/>
-        <w:spacing w:line="96" w:lineRule="auto"/>
-        <w:rPr>
-          <w:b w:val="1"/>
-          <w:bCs w:val="1"/>
-          <w:sz w:val="18"/>
-          <w:szCs w:val="18"/>
-        </w:rPr>
-      </w:pPr>
-      <w:r>
-        <w:rPr>
-          <w:sz w:val="18"/>
-          <w:szCs w:val="18"/>
+          <w:sz w:val="22"/>
+          <w:szCs w:val="22"/>
           <w:rtl w:val="0"/>
           <w:lang w:val="sv-SE"/>
         </w:rPr>
@@ -3641,8 +3707,8 @@
       </w:r>
       <w:r>
         <w:rPr>
-          <w:sz w:val="18"/>
-          <w:szCs w:val="18"/>
+          <w:sz w:val="22"/>
+          <w:szCs w:val="22"/>
           <w:rtl w:val="0"/>
           <w:lang w:val="sv-SE"/>
         </w:rPr>
@@ -3650,8 +3716,8 @@
       </w:r>
       <w:r>
         <w:rPr>
-          <w:sz w:val="18"/>
-          <w:szCs w:val="18"/>
+          <w:sz w:val="22"/>
+          <w:szCs w:val="22"/>
           <w:rtl w:val="0"/>
           <w:lang w:val="sv-SE"/>
         </w:rPr>
@@ -3659,8 +3725,8 @@
       </w:r>
       <w:r>
         <w:rPr>
-          <w:sz w:val="18"/>
-          <w:szCs w:val="18"/>
+          <w:sz w:val="22"/>
+          <w:szCs w:val="22"/>
           <w:rtl w:val="0"/>
           <w:lang w:val="sv-SE"/>
         </w:rPr>
@@ -3668,8 +3734,8 @@
       </w:r>
       <w:r>
         <w:rPr>
-          <w:sz w:val="18"/>
-          <w:szCs w:val="18"/>
+          <w:sz w:val="22"/>
+          <w:szCs w:val="22"/>
           <w:rtl w:val="0"/>
           <w:lang w:val="sv-SE"/>
         </w:rPr>
@@ -3768,16 +3834,12 @@
         <w:rPr>
           <w:b w:val="1"/>
           <w:bCs w:val="1"/>
-          <w:sz w:val="18"/>
-          <w:szCs w:val="18"/>
         </w:rPr>
       </w:pPr>
       <w:r>
         <w:rPr>
           <w:b w:val="1"/>
           <w:bCs w:val="1"/>
-          <w:sz w:val="18"/>
-          <w:szCs w:val="18"/>
           <w:rtl w:val="0"/>
           <w:lang w:val="sv-SE"/>
         </w:rPr>
@@ -3787,8 +3849,6 @@
         <w:rPr>
           <w:b w:val="1"/>
           <w:bCs w:val="1"/>
-          <w:sz w:val="18"/>
-          <w:szCs w:val="18"/>
           <w:rtl w:val="0"/>
           <w:lang w:val="sv-SE"/>
         </w:rPr>
@@ -3798,8 +3858,6 @@
         <w:rPr>
           <w:b w:val="1"/>
           <w:bCs w:val="1"/>
-          <w:sz w:val="18"/>
-          <w:szCs w:val="18"/>
           <w:rtl w:val="0"/>
           <w:lang w:val="sv-SE"/>
         </w:rPr>
@@ -3810,15 +3868,9 @@
       <w:pPr>
         <w:pStyle w:val="Body"/>
         <w:spacing w:line="240" w:lineRule="auto"/>
-        <w:rPr>
-          <w:sz w:val="18"/>
-          <w:szCs w:val="18"/>
-        </w:rPr>
-      </w:pPr>
-      <w:r>
-        <w:rPr>
-          <w:sz w:val="18"/>
-          <w:szCs w:val="18"/>
+      </w:pPr>
+      <w:r>
+        <w:rPr>
           <w:rtl w:val="0"/>
           <w:lang w:val="sv-SE"/>
         </w:rPr>
@@ -3826,8 +3878,6 @@
       </w:r>
       <w:r>
         <w:rPr>
-          <w:sz w:val="18"/>
-          <w:szCs w:val="18"/>
           <w:rtl w:val="0"/>
           <w:lang w:val="sv-SE"/>
         </w:rPr>
@@ -3835,8 +3885,6 @@
       </w:r>
       <w:r>
         <w:rPr>
-          <w:sz w:val="18"/>
-          <w:szCs w:val="18"/>
           <w:rtl w:val="0"/>
           <w:lang w:val="sv-SE"/>
         </w:rPr>
@@ -3844,8 +3892,6 @@
       </w:r>
       <w:r>
         <w:rPr>
-          <w:sz w:val="18"/>
-          <w:szCs w:val="18"/>
           <w:rtl w:val="0"/>
           <w:lang w:val="sv-SE"/>
         </w:rPr>
@@ -3853,8 +3899,6 @@
       </w:r>
       <w:r>
         <w:rPr>
-          <w:sz w:val="18"/>
-          <w:szCs w:val="18"/>
           <w:rtl w:val="0"/>
           <w:lang w:val="sv-SE"/>
         </w:rPr>
@@ -3862,8 +3906,6 @@
       </w:r>
       <w:r>
         <w:rPr>
-          <w:sz w:val="18"/>
-          <w:szCs w:val="18"/>
           <w:rtl w:val="0"/>
           <w:lang w:val="sv-SE"/>
         </w:rPr>
@@ -3871,8 +3913,6 @@
       </w:r>
       <w:r>
         <w:rPr>
-          <w:sz w:val="18"/>
-          <w:szCs w:val="18"/>
           <w:rtl w:val="0"/>
           <w:lang w:val="sv-SE"/>
         </w:rPr>
@@ -3880,8 +3920,6 @@
       </w:r>
       <w:r>
         <w:rPr>
-          <w:sz w:val="18"/>
-          <w:szCs w:val="18"/>
           <w:rtl w:val="0"/>
           <w:lang w:val="sv-SE"/>
         </w:rPr>
@@ -3889,8 +3927,6 @@
       </w:r>
       <w:r>
         <w:rPr>
-          <w:sz w:val="18"/>
-          <w:szCs w:val="18"/>
           <w:rtl w:val="0"/>
           <w:lang w:val="sv-SE"/>
         </w:rPr>
@@ -3898,8 +3934,6 @@
       </w:r>
       <w:r>
         <w:rPr>
-          <w:sz w:val="18"/>
-          <w:szCs w:val="18"/>
           <w:rtl w:val="0"/>
           <w:lang w:val="sv-SE"/>
         </w:rPr>
@@ -3907,8 +3941,6 @@
       </w:r>
       <w:r>
         <w:rPr>
-          <w:sz w:val="18"/>
-          <w:szCs w:val="18"/>
           <w:rtl w:val="0"/>
           <w:lang w:val="sv-SE"/>
         </w:rPr>
@@ -3919,15 +3951,9 @@
       <w:pPr>
         <w:pStyle w:val="Body"/>
         <w:spacing w:line="240" w:lineRule="auto"/>
-        <w:rPr>
-          <w:sz w:val="18"/>
-          <w:szCs w:val="18"/>
-        </w:rPr>
-      </w:pPr>
-      <w:r>
-        <w:rPr>
-          <w:sz w:val="18"/>
-          <w:szCs w:val="18"/>
+      </w:pPr>
+      <w:r>
+        <w:rPr>
           <w:rtl w:val="0"/>
           <w:lang w:val="sv-SE"/>
         </w:rPr>
@@ -3938,15 +3964,9 @@
       <w:pPr>
         <w:pStyle w:val="Body"/>
         <w:spacing w:line="240" w:lineRule="auto"/>
-        <w:rPr>
-          <w:sz w:val="18"/>
-          <w:szCs w:val="18"/>
-        </w:rPr>
-      </w:pPr>
-      <w:r>
-        <w:rPr>
-          <w:sz w:val="18"/>
-          <w:szCs w:val="18"/>
+      </w:pPr>
+      <w:r>
+        <w:rPr>
           <w:rtl w:val="0"/>
         </w:rPr>
         <w:t>Dalarna = 313.3,</w:t>
@@ -3956,70 +3976,29 @@
       <w:pPr>
         <w:pStyle w:val="Body"/>
         <w:spacing w:line="240" w:lineRule="auto"/>
-        <w:rPr>
-          <w:sz w:val="18"/>
-          <w:szCs w:val="18"/>
-        </w:rPr>
-      </w:pPr>
-      <w:r>
-        <w:rPr>
-          <w:sz w:val="18"/>
-          <w:szCs w:val="18"/>
-          <w:rtl w:val="0"/>
-        </w:rPr>
-        <w:t>V</w:t>
-      </w:r>
-      <w:r>
-        <w:rPr>
-          <w:sz w:val="18"/>
-          <w:szCs w:val="18"/>
-          <w:rtl w:val="0"/>
-        </w:rPr>
-        <w:t>ä</w:t>
-      </w:r>
-      <w:r>
-        <w:rPr>
-          <w:sz w:val="18"/>
-          <w:szCs w:val="18"/>
-          <w:rtl w:val="0"/>
-        </w:rPr>
-        <w:t>stmanland = 325.1,</w:t>
-      </w:r>
-    </w:p>
-    <w:p>
-      <w:pPr>
-        <w:pStyle w:val="Body"/>
-        <w:spacing w:line="240" w:lineRule="auto"/>
-      </w:pPr>
-      <w:r>
-        <w:rPr>
-          <w:sz w:val="18"/>
-          <w:szCs w:val="18"/>
-          <w:rtl w:val="0"/>
-        </w:rPr>
-        <w:t xml:space="preserve"> Sk</w:t>
-      </w:r>
-      <w:r>
-        <w:rPr>
-          <w:sz w:val="18"/>
-          <w:szCs w:val="18"/>
+      </w:pPr>
+      <w:r>
+        <w:rPr>
           <w:rtl w:val="0"/>
           <w:lang w:val="da-DK"/>
         </w:rPr>
+        <w:t>Sk</w:t>
+      </w:r>
+      <w:r>
+        <w:rPr>
+          <w:rtl w:val="0"/>
+          <w:lang w:val="da-DK"/>
+        </w:rPr>
         <w:t>å</w:t>
       </w:r>
       <w:r>
         <w:rPr>
-          <w:sz w:val="18"/>
-          <w:szCs w:val="18"/>
           <w:rtl w:val="0"/>
         </w:rPr>
         <w:t>ne = 333.2</w:t>
       </w:r>
       <w:r>
         <w:rPr>
-          <w:sz w:val="18"/>
-          <w:szCs w:val="18"/>
           <w:rtl w:val="0"/>
           <w:lang w:val="sv-SE"/>
         </w:rPr>
@@ -4032,8 +4011,6 @@
           <w:bCs w:val="0"/>
           <w:i w:val="0"/>
           <w:iCs w:val="0"/>
-          <w:sz w:val="18"/>
-          <w:szCs w:val="18"/>
         </w:rPr>
         <w:br w:type="page"/>
       </w:r>
@@ -4046,7 +4023,7 @@
           <w:numId w:val="9"/>
         </w:numPr>
       </w:pPr>
-      <w:bookmarkStart w:name="_Toc5" w:id="6"/>
+      <w:bookmarkStart w:name="_Toc4" w:id="5"/>
       <w:r>
         <w:rPr>
           <w:rFonts w:cs="Arial Unicode MS" w:eastAsia="Arial Unicode MS"/>
@@ -4055,7 +4032,7 @@
         </w:rPr>
         <w:t>Resultat och Diskussion</w:t>
       </w:r>
-      <w:bookmarkEnd w:id="6"/>
+      <w:bookmarkEnd w:id="5"/>
     </w:p>
     <w:p>
       <w:pPr>
@@ -4148,7 +4125,7 @@
               <wp:posOffset>-6350</wp:posOffset>
             </wp:positionH>
             <wp:positionV relativeFrom="line">
-              <wp:posOffset>266699</wp:posOffset>
+              <wp:posOffset>266700</wp:posOffset>
             </wp:positionV>
             <wp:extent cx="4309039" cy="3936549"/>
             <wp:effectExtent l="0" t="0" r="0" b="0"/>
@@ -4405,13 +4382,6 @@
       <w:r>
         <w:rPr>
           <w:rtl w:val="0"/>
-          <w:lang w:val="sv-SE"/>
-        </w:rPr>
-        <w:t xml:space="preserve"> </w:t>
-      </w:r>
-      <w:r>
-        <w:rPr>
-          <w:rtl w:val="0"/>
           <w:lang w:val="en-US"/>
         </w:rPr>
         <w:t>Viktig att n</w:t>
@@ -4595,21 +4565,7 @@
           <w:rtl w:val="0"/>
           <w:lang w:val="sv-SE"/>
         </w:rPr>
-        <w:t>datapunkter.  Det vore intressant att f</w:t>
-      </w:r>
-      <w:r>
-        <w:rPr>
-          <w:rtl w:val="0"/>
-          <w:lang w:val="sv-SE"/>
-        </w:rPr>
-        <w:t>ö</w:t>
-      </w:r>
-      <w:r>
-        <w:rPr>
-          <w:rtl w:val="0"/>
-          <w:lang w:val="sv-SE"/>
-        </w:rPr>
-        <w:t>rska samband mellan typ av br</w:t>
+        <w:t>datapunkter.  Det vore intressant att forska samband mellan typ av br</w:t>
       </w:r>
       <w:r>
         <w:rPr>
@@ -4847,7 +4803,149 @@
           <w:rtl w:val="0"/>
           <w:lang w:val="sv-SE"/>
         </w:rPr>
-        <w:t xml:space="preserve">gra slutsatser kring det. </w:t>
+        <w:t>gra slutsatser kring det.</w:t>
+      </w:r>
+      <w:r>
+        <w:drawing xmlns:a="http://schemas.openxmlformats.org/drawingml/2006/main">
+          <wp:anchor distT="152400" distB="152400" distL="152400" distR="152400" simplePos="0" relativeHeight="251665408" behindDoc="0" locked="0" layoutInCell="1" allowOverlap="1">
+            <wp:simplePos x="0" y="0"/>
+            <wp:positionH relativeFrom="margin">
+              <wp:posOffset>198774</wp:posOffset>
+            </wp:positionH>
+            <wp:positionV relativeFrom="line">
+              <wp:posOffset>277495</wp:posOffset>
+            </wp:positionV>
+            <wp:extent cx="5711806" cy="5711806"/>
+            <wp:effectExtent l="0" t="0" r="0" b="0"/>
+            <wp:wrapThrough wrapText="bothSides" distL="152400" distR="152400">
+              <wp:wrapPolygon edited="1">
+                <wp:start x="0" y="0"/>
+                <wp:lineTo x="21600" y="0"/>
+                <wp:lineTo x="21600" y="21600"/>
+                <wp:lineTo x="0" y="21600"/>
+                <wp:lineTo x="0" y="0"/>
+              </wp:wrapPolygon>
+            </wp:wrapThrough>
+            <wp:docPr id="1073741831" name="officeArt object" descr="True_Predicted_Location.png"/>
+            <wp:cNvGraphicFramePr/>
+            <a:graphic xmlns:a="http://schemas.openxmlformats.org/drawingml/2006/main">
+              <a:graphicData uri="http://schemas.openxmlformats.org/drawingml/2006/picture">
+                <pic:pic xmlns:pic="http://schemas.openxmlformats.org/drawingml/2006/picture">
+                  <pic:nvPicPr>
+                    <pic:cNvPr id="1073741831" name="True_Predicted_Location.png" descr="True_Predicted_Location.png"/>
+                    <pic:cNvPicPr>
+                      <a:picLocks noChangeAspect="1"/>
+                    </pic:cNvPicPr>
+                  </pic:nvPicPr>
+                  <pic:blipFill>
+                    <a:blip r:embed="rId14">
+                      <a:extLst/>
+                    </a:blip>
+                    <a:stretch>
+                      <a:fillRect/>
+                    </a:stretch>
+                  </pic:blipFill>
+                  <pic:spPr>
+                    <a:xfrm>
+                      <a:off x="0" y="0"/>
+                      <a:ext cx="5711806" cy="5711806"/>
+                    </a:xfrm>
+                    <a:prstGeom prst="rect">
+                      <a:avLst/>
+                    </a:prstGeom>
+                    <a:ln w="12700" cap="flat">
+                      <a:noFill/>
+                      <a:miter lim="400000"/>
+                    </a:ln>
+                    <a:effectLst/>
+                  </pic:spPr>
+                </pic:pic>
+              </a:graphicData>
+            </a:graphic>
+          </wp:anchor>
+        </w:drawing>
+      </w:r>
+    </w:p>
+    <w:p>
+      <w:pPr>
+        <w:pStyle w:val="Body"/>
+        <w:widowControl w:val="0"/>
+        <w:spacing w:line="240" w:lineRule="auto"/>
+      </w:pPr>
+    </w:p>
+    <w:p>
+      <w:pPr>
+        <w:pStyle w:val="Body"/>
+        <w:widowControl w:val="0"/>
+        <w:spacing w:line="240" w:lineRule="auto"/>
+      </w:pPr>
+      <w:r>
+        <w:rPr>
+          <w:rtl w:val="0"/>
+        </w:rPr>
+        <w:t xml:space="preserve">Figur </w:t>
+      </w:r>
+      <w:r>
+        <w:rPr>
+          <w:rtl w:val="0"/>
+          <w:lang w:val="sv-SE"/>
+        </w:rPr>
+        <w:t>3</w:t>
+      </w:r>
+      <w:r>
+        <w:rPr>
+          <w:rtl w:val="0"/>
+        </w:rPr>
+        <w:t xml:space="preserve">: </w:t>
+      </w:r>
+      <w:r>
+        <w:rPr>
+          <w:rtl w:val="0"/>
+          <w:lang w:val="sv-SE"/>
+        </w:rPr>
+        <w:t>True vs Predicted, ln scale, inga synliga klustringar p</w:t>
+      </w:r>
+      <w:r>
+        <w:rPr>
+          <w:rtl w:val="0"/>
+          <w:lang w:val="sv-SE"/>
+        </w:rPr>
+        <w:t xml:space="preserve">å </w:t>
+      </w:r>
+      <w:r>
+        <w:rPr>
+          <w:rtl w:val="0"/>
+          <w:lang w:val="sv-SE"/>
+        </w:rPr>
+        <w:t>att l</w:t>
+      </w:r>
+      <w:r>
+        <w:rPr>
+          <w:rtl w:val="0"/>
+          <w:lang w:val="sv-SE"/>
+        </w:rPr>
+        <w:t>ä</w:t>
+      </w:r>
+      <w:r>
+        <w:rPr>
+          <w:rtl w:val="0"/>
+          <w:lang w:val="sv-SE"/>
+        </w:rPr>
+        <w:t>n p</w:t>
+      </w:r>
+      <w:r>
+        <w:rPr>
+          <w:rtl w:val="0"/>
+          <w:lang w:val="sv-SE"/>
+        </w:rPr>
+        <w:t>å</w:t>
+      </w:r>
+      <w:r>
+        <w:rPr>
+          <w:rtl w:val="0"/>
+          <w:lang w:val="sv-SE"/>
+        </w:rPr>
+        <w:t>verkar priset.</w:t>
       </w:r>
       <w:r>
         <w:rPr>
@@ -4862,31 +4960,265 @@
     </w:p>
     <w:p>
       <w:pPr>
+        <w:pStyle w:val="heading 1"/>
+        <w:numPr>
+          <w:ilvl w:val="0"/>
+          <w:numId w:val="11"/>
+        </w:numPr>
+      </w:pPr>
+      <w:bookmarkStart w:name="_Toc5" w:id="6"/>
+      <w:r>
+        <w:rPr>
+          <w:rFonts w:cs="Arial Unicode MS" w:eastAsia="Arial Unicode MS"/>
+          <w:rtl w:val="0"/>
+          <w:lang w:val="sv-SE"/>
+        </w:rPr>
+        <w:t>Slutsatser</w:t>
+      </w:r>
+      <w:bookmarkEnd w:id="6"/>
+    </w:p>
+    <w:p>
+      <w:pPr>
         <w:pStyle w:val="Body"/>
-        <w:widowControl w:val="0"/>
-        <w:spacing w:line="48" w:lineRule="auto"/>
-      </w:pPr>
-    </w:p>
-    <w:p>
-      <w:pPr>
-        <w:pStyle w:val="caption"/>
-      </w:pPr>
-    </w:p>
-    <w:p>
-      <w:pPr>
-        <w:pStyle w:val="Body"/>
-      </w:pPr>
-    </w:p>
-    <w:p>
-      <w:pPr>
-        <w:pStyle w:val="Body"/>
-        <w:keepNext w:val="1"/>
-      </w:pPr>
-    </w:p>
-    <w:p>
-      <w:pPr>
-        <w:pStyle w:val="caption"/>
-      </w:pPr>
+      </w:pPr>
+      <w:r>
+        <w:rPr>
+          <w:rtl w:val="0"/>
+          <w:lang w:val="sv-SE"/>
+        </w:rPr>
+        <w:t>Baserat p</w:t>
+      </w:r>
+      <w:r>
+        <w:rPr>
+          <w:rtl w:val="0"/>
+          <w:lang w:val="sv-SE"/>
+        </w:rPr>
+        <w:t xml:space="preserve">å </w:t>
+      </w:r>
+      <w:r>
+        <w:rPr>
+          <w:rtl w:val="0"/>
+          <w:lang w:val="sv-SE"/>
+        </w:rPr>
+        <w:t>regressionsanalys av datasetet verkar m</w:t>
+      </w:r>
+      <w:r>
+        <w:rPr>
+          <w:rtl w:val="0"/>
+          <w:lang w:val="sv-SE"/>
+        </w:rPr>
+        <w:t>edelinkomster per l</w:t>
+      </w:r>
+      <w:r>
+        <w:rPr>
+          <w:rtl w:val="0"/>
+          <w:lang w:val="sv-SE"/>
+        </w:rPr>
+        <w:t>ä</w:t>
+      </w:r>
+      <w:r>
+        <w:rPr>
+          <w:rtl w:val="0"/>
+          <w:lang w:val="sv-SE"/>
+        </w:rPr>
+        <w:t>n inte ha n</w:t>
+      </w:r>
+      <w:r>
+        <w:rPr>
+          <w:rtl w:val="0"/>
+          <w:lang w:val="sv-SE"/>
+        </w:rPr>
+        <w:t>å</w:t>
+      </w:r>
+      <w:r>
+        <w:rPr>
+          <w:rtl w:val="0"/>
+          <w:lang w:val="sv-SE"/>
+        </w:rPr>
+        <w:t>gon signifikant p</w:t>
+      </w:r>
+      <w:r>
+        <w:rPr>
+          <w:rtl w:val="0"/>
+          <w:lang w:val="sv-SE"/>
+        </w:rPr>
+        <w:t>å</w:t>
+      </w:r>
+      <w:r>
+        <w:rPr>
+          <w:rtl w:val="0"/>
+          <w:lang w:val="sv-SE"/>
+        </w:rPr>
+        <w:t>verkan p</w:t>
+      </w:r>
+      <w:r>
+        <w:rPr>
+          <w:rtl w:val="0"/>
+          <w:lang w:val="sv-SE"/>
+        </w:rPr>
+        <w:t xml:space="preserve">å </w:t>
+      </w:r>
+      <w:r>
+        <w:rPr>
+          <w:rtl w:val="0"/>
+          <w:lang w:val="sv-SE"/>
+        </w:rPr>
+        <w:t xml:space="preserve">bilpriser. </w:t>
+      </w:r>
+      <w:r>
+        <w:rPr>
+          <w:rtl w:val="0"/>
+          <w:lang w:val="sv-SE"/>
+        </w:rPr>
+        <w:t>Å</w:t>
+      </w:r>
+      <w:r>
+        <w:rPr>
+          <w:rtl w:val="0"/>
+          <w:lang w:val="sv-SE"/>
+        </w:rPr>
+        <w:t>ldern, antal k</w:t>
+      </w:r>
+      <w:r>
+        <w:rPr>
+          <w:rtl w:val="0"/>
+          <w:lang w:val="sv-SE"/>
+        </w:rPr>
+        <w:t>ö</w:t>
+      </w:r>
+      <w:r>
+        <w:rPr>
+          <w:rtl w:val="0"/>
+          <w:lang w:val="sv-SE"/>
+        </w:rPr>
+        <w:t>rda kilometer, antal h</w:t>
+      </w:r>
+      <w:r>
+        <w:rPr>
+          <w:rtl w:val="0"/>
+          <w:lang w:val="sv-SE"/>
+        </w:rPr>
+        <w:t>ä</w:t>
+      </w:r>
+      <w:r>
+        <w:rPr>
+          <w:rtl w:val="0"/>
+          <w:lang w:val="sv-SE"/>
+        </w:rPr>
+        <w:t>stkrafter samt typ av br</w:t>
+      </w:r>
+      <w:r>
+        <w:rPr>
+          <w:rtl w:val="0"/>
+          <w:lang w:val="sv-SE"/>
+        </w:rPr>
+        <w:t>ä</w:t>
+      </w:r>
+      <w:r>
+        <w:rPr>
+          <w:rtl w:val="0"/>
+          <w:lang w:val="sv-SE"/>
+        </w:rPr>
+        <w:t>nsle har d</w:t>
+      </w:r>
+      <w:r>
+        <w:rPr>
+          <w:rtl w:val="0"/>
+          <w:lang w:val="sv-SE"/>
+        </w:rPr>
+        <w:t>ä</w:t>
+      </w:r>
+      <w:r>
+        <w:rPr>
+          <w:rtl w:val="0"/>
+          <w:lang w:val="sv-SE"/>
+        </w:rPr>
+        <w:t>remot stark prediktiv f</w:t>
+      </w:r>
+      <w:r>
+        <w:rPr>
+          <w:rtl w:val="0"/>
+          <w:lang w:val="sv-SE"/>
+        </w:rPr>
+        <w:t>ö</w:t>
+      </w:r>
+      <w:r>
+        <w:rPr>
+          <w:rtl w:val="0"/>
+          <w:lang w:val="sv-SE"/>
+        </w:rPr>
+        <w:t>rm</w:t>
+      </w:r>
+      <w:r>
+        <w:rPr>
+          <w:rtl w:val="0"/>
+          <w:lang w:val="sv-SE"/>
+        </w:rPr>
+        <w:t>å</w:t>
+      </w:r>
+      <w:r>
+        <w:rPr>
+          <w:rtl w:val="0"/>
+          <w:lang w:val="sv-SE"/>
+        </w:rPr>
+        <w:t>ga p</w:t>
+      </w:r>
+      <w:r>
+        <w:rPr>
+          <w:rtl w:val="0"/>
+          <w:lang w:val="sv-SE"/>
+        </w:rPr>
+        <w:t xml:space="preserve">å </w:t>
+      </w:r>
+      <w:r>
+        <w:rPr>
+          <w:rtl w:val="0"/>
+          <w:lang w:val="sv-SE"/>
+        </w:rPr>
+        <w:t>bilpriset.  Logtransformation av priset, samt introduktion av interaktionseffekten  f</w:t>
+      </w:r>
+      <w:r>
+        <w:rPr>
+          <w:rtl w:val="0"/>
+          <w:lang w:val="sv-SE"/>
+        </w:rPr>
+        <w:t>ö</w:t>
+      </w:r>
+      <w:r>
+        <w:rPr>
+          <w:rtl w:val="0"/>
+          <w:lang w:val="sv-SE"/>
+        </w:rPr>
+        <w:t>rb</w:t>
+      </w:r>
+      <w:r>
+        <w:rPr>
+          <w:rtl w:val="0"/>
+          <w:lang w:val="sv-SE"/>
+        </w:rPr>
+        <w:t>ä</w:t>
+      </w:r>
+      <w:r>
+        <w:rPr>
+          <w:rtl w:val="0"/>
+          <w:lang w:val="sv-SE"/>
+        </w:rPr>
+        <w:t>ttrat R2 score och l</w:t>
+      </w:r>
+      <w:r>
+        <w:rPr>
+          <w:rtl w:val="0"/>
+          <w:lang w:val="sv-SE"/>
+        </w:rPr>
+        <w:t>ö</w:t>
+      </w:r>
+      <w:r>
+        <w:rPr>
+          <w:rtl w:val="0"/>
+          <w:lang w:val="sv-SE"/>
+        </w:rPr>
+        <w:t xml:space="preserve">st problem med heteroskadasitet och icke normalitet av residualer. </w:t>
+      </w:r>
     </w:p>
     <w:p>
       <w:pPr>
@@ -4913,90 +5245,10 @@
         <w:pStyle w:val="heading 1"/>
         <w:numPr>
           <w:ilvl w:val="0"/>
-          <w:numId w:val="11"/>
-        </w:numPr>
-      </w:pPr>
-      <w:bookmarkStart w:name="_Toc6" w:id="7"/>
-      <w:r>
-        <w:rPr>
-          <w:rFonts w:cs="Arial Unicode MS" w:eastAsia="Arial Unicode MS"/>
-          <w:rtl w:val="0"/>
-          <w:lang w:val="sv-SE"/>
-        </w:rPr>
-        <w:t>Slutsatser</w:t>
-      </w:r>
-      <w:bookmarkEnd w:id="7"/>
-    </w:p>
-    <w:p>
-      <w:pPr>
-        <w:pStyle w:val="Body"/>
-      </w:pPr>
-      <w:r>
-        <w:rPr>
-          <w:rtl w:val="0"/>
-        </w:rPr>
-        <w:t>H</w:t>
-      </w:r>
-      <w:r>
-        <w:rPr>
-          <w:rtl w:val="0"/>
-        </w:rPr>
-        <w:t>ä</w:t>
-      </w:r>
-      <w:r>
-        <w:rPr>
-          <w:rtl w:val="0"/>
-          <w:lang w:val="sv-SE"/>
-        </w:rPr>
-        <w:t>r besvarar du bl.a. fr</w:t>
-      </w:r>
-      <w:r>
-        <w:rPr>
-          <w:rtl w:val="0"/>
-          <w:lang w:val="da-DK"/>
-        </w:rPr>
-        <w:t>å</w:t>
-      </w:r>
-      <w:r>
-        <w:rPr>
-          <w:rtl w:val="0"/>
-          <w:lang w:val="de-DE"/>
-        </w:rPr>
-        <w:t>gest</w:t>
-      </w:r>
-      <w:r>
-        <w:rPr>
-          <w:rtl w:val="0"/>
-        </w:rPr>
-        <w:t>ä</w:t>
-      </w:r>
-      <w:r>
-        <w:rPr>
-          <w:rtl w:val="0"/>
-          <w:lang w:val="sv-SE"/>
-        </w:rPr>
-        <w:t>llningarna.</w:t>
-      </w:r>
-      <w:r>
-        <w:rPr>
-          <w:rFonts w:ascii="Arial Unicode MS" w:cs="Arial Unicode MS" w:hAnsi="Arial Unicode MS" w:eastAsia="Arial Unicode MS"/>
-          <w:b w:val="0"/>
-          <w:bCs w:val="0"/>
-          <w:i w:val="0"/>
-          <w:iCs w:val="0"/>
-        </w:rPr>
-        <w:br w:type="page"/>
-      </w:r>
-    </w:p>
-    <w:p>
-      <w:pPr>
-        <w:pStyle w:val="heading 1"/>
-        <w:numPr>
-          <w:ilvl w:val="0"/>
           <w:numId w:val="9"/>
         </w:numPr>
       </w:pPr>
-      <w:bookmarkStart w:name="_Toc7" w:id="8"/>
+      <w:bookmarkStart w:name="_Toc6" w:id="7"/>
       <w:r>
         <w:rPr>
           <w:rFonts w:cs="Arial Unicode MS" w:eastAsia="Arial Unicode MS"/>
@@ -5021,7 +5273,7 @@
         </w:rPr>
         <w:t>gor</w:t>
       </w:r>
-      <w:bookmarkEnd w:id="8"/>
+      <w:bookmarkEnd w:id="7"/>
     </w:p>
     <w:p>
       <w:pPr>
@@ -5437,14 +5689,18 @@
         <w:jc w:val="left"/>
         <w:rPr>
           <w:rFonts w:ascii="Helvetica" w:cs="Helvetica" w:hAnsi="Helvetica" w:eastAsia="Helvetica"/>
-          <w:sz w:val="22"/>
-          <w:szCs w:val="22"/>
-          <w:rtl w:val="0"/>
-        </w:rPr>
-      </w:pPr>
-      <w:r>
-        <w:rPr>
-          <w:rFonts w:ascii="Helvetica" w:hAnsi="Helvetica"/>
+          <w:i w:val="1"/>
+          <w:iCs w:val="1"/>
+          <w:sz w:val="22"/>
+          <w:szCs w:val="22"/>
+          <w:rtl w:val="0"/>
+        </w:rPr>
+      </w:pPr>
+      <w:r>
+        <w:rPr>
+          <w:rFonts w:ascii="Helvetica" w:hAnsi="Helvetica"/>
+          <w:i w:val="1"/>
+          <w:iCs w:val="1"/>
           <w:sz w:val="22"/>
           <w:szCs w:val="22"/>
           <w:rtl w:val="0"/>
@@ -5455,6 +5711,8 @@
       <w:r>
         <w:rPr>
           <w:rFonts w:ascii="Helvetica" w:hAnsi="Helvetica" w:hint="default"/>
+          <w:i w:val="1"/>
+          <w:iCs w:val="1"/>
           <w:sz w:val="22"/>
           <w:szCs w:val="22"/>
           <w:rtl w:val="0"/>
@@ -5465,6 +5723,8 @@
       <w:r>
         <w:rPr>
           <w:rFonts w:ascii="Helvetica" w:hAnsi="Helvetica"/>
+          <w:i w:val="1"/>
+          <w:iCs w:val="1"/>
           <w:sz w:val="22"/>
           <w:szCs w:val="22"/>
           <w:rtl w:val="0"/>
@@ -5475,6 +5735,8 @@
       <w:r>
         <w:rPr>
           <w:rFonts w:ascii="Helvetica" w:hAnsi="Helvetica" w:hint="default"/>
+          <w:i w:val="1"/>
+          <w:iCs w:val="1"/>
           <w:sz w:val="22"/>
           <w:szCs w:val="22"/>
           <w:rtl w:val="0"/>
@@ -5485,6 +5747,8 @@
       <w:r>
         <w:rPr>
           <w:rFonts w:ascii="Helvetica" w:hAnsi="Helvetica"/>
+          <w:i w:val="1"/>
+          <w:iCs w:val="1"/>
           <w:sz w:val="22"/>
           <w:szCs w:val="22"/>
           <w:rtl w:val="0"/>
@@ -5495,6 +5759,8 @@
       <w:r>
         <w:rPr>
           <w:rFonts w:ascii="Helvetica" w:hAnsi="Helvetica" w:hint="default"/>
+          <w:i w:val="1"/>
+          <w:iCs w:val="1"/>
           <w:sz w:val="22"/>
           <w:szCs w:val="22"/>
           <w:rtl w:val="0"/>
@@ -5505,6 +5771,8 @@
       <w:r>
         <w:rPr>
           <w:rFonts w:ascii="Helvetica" w:hAnsi="Helvetica"/>
+          <w:i w:val="1"/>
+          <w:iCs w:val="1"/>
           <w:sz w:val="22"/>
           <w:szCs w:val="22"/>
           <w:rtl w:val="0"/>
@@ -5515,6 +5783,8 @@
       <w:r>
         <w:rPr>
           <w:rFonts w:ascii="Helvetica" w:hAnsi="Helvetica" w:hint="default"/>
+          <w:i w:val="1"/>
+          <w:iCs w:val="1"/>
           <w:sz w:val="22"/>
           <w:szCs w:val="22"/>
           <w:rtl w:val="0"/>
@@ -5525,6 +5795,8 @@
       <w:r>
         <w:rPr>
           <w:rFonts w:ascii="Helvetica" w:hAnsi="Helvetica"/>
+          <w:i w:val="1"/>
+          <w:iCs w:val="1"/>
           <w:sz w:val="22"/>
           <w:szCs w:val="22"/>
           <w:rtl w:val="0"/>
@@ -5535,6 +5807,8 @@
       <w:r>
         <w:rPr>
           <w:rFonts w:ascii="Helvetica" w:hAnsi="Helvetica" w:hint="default"/>
+          <w:i w:val="1"/>
+          <w:iCs w:val="1"/>
           <w:sz w:val="22"/>
           <w:szCs w:val="22"/>
           <w:rtl w:val="0"/>
@@ -5545,6 +5819,8 @@
       <w:r>
         <w:rPr>
           <w:rFonts w:ascii="Helvetica" w:hAnsi="Helvetica"/>
+          <w:i w:val="1"/>
+          <w:iCs w:val="1"/>
           <w:sz w:val="22"/>
           <w:szCs w:val="22"/>
           <w:rtl w:val="0"/>
@@ -5555,6 +5831,8 @@
       <w:r>
         <w:rPr>
           <w:rFonts w:ascii="Helvetica" w:hAnsi="Helvetica" w:hint="default"/>
+          <w:i w:val="1"/>
+          <w:iCs w:val="1"/>
           <w:sz w:val="22"/>
           <w:szCs w:val="22"/>
           <w:rtl w:val="0"/>
@@ -5565,6 +5843,8 @@
       <w:r>
         <w:rPr>
           <w:rFonts w:ascii="Helvetica" w:hAnsi="Helvetica"/>
+          <w:i w:val="1"/>
+          <w:iCs w:val="1"/>
           <w:sz w:val="22"/>
           <w:szCs w:val="22"/>
           <w:rtl w:val="0"/>
@@ -6325,14 +6605,18 @@
         <w:jc w:val="left"/>
         <w:rPr>
           <w:rFonts w:ascii="Helvetica" w:cs="Helvetica" w:hAnsi="Helvetica" w:eastAsia="Helvetica"/>
-          <w:sz w:val="22"/>
-          <w:szCs w:val="22"/>
-          <w:rtl w:val="0"/>
-        </w:rPr>
-      </w:pPr>
-      <w:r>
-        <w:rPr>
-          <w:rFonts w:ascii="Helvetica" w:hAnsi="Helvetica"/>
+          <w:i w:val="1"/>
+          <w:iCs w:val="1"/>
+          <w:sz w:val="22"/>
+          <w:szCs w:val="22"/>
+          <w:rtl w:val="0"/>
+        </w:rPr>
+      </w:pPr>
+      <w:r>
+        <w:rPr>
+          <w:rFonts w:ascii="Helvetica" w:hAnsi="Helvetica"/>
+          <w:i w:val="1"/>
+          <w:iCs w:val="1"/>
           <w:sz w:val="22"/>
           <w:szCs w:val="22"/>
           <w:rtl w:val="0"/>
@@ -6343,6 +6627,8 @@
       <w:r>
         <w:rPr>
           <w:rFonts w:ascii="Helvetica" w:hAnsi="Helvetica" w:hint="default"/>
+          <w:i w:val="1"/>
+          <w:iCs w:val="1"/>
           <w:sz w:val="22"/>
           <w:szCs w:val="22"/>
           <w:rtl w:val="0"/>
@@ -6353,6 +6639,8 @@
       <w:r>
         <w:rPr>
           <w:rFonts w:ascii="Helvetica" w:hAnsi="Helvetica"/>
+          <w:i w:val="1"/>
+          <w:iCs w:val="1"/>
           <w:sz w:val="22"/>
           <w:szCs w:val="22"/>
           <w:rtl w:val="0"/>
@@ -6363,6 +6651,8 @@
       <w:r>
         <w:rPr>
           <w:rFonts w:ascii="Helvetica" w:hAnsi="Helvetica" w:hint="default"/>
+          <w:i w:val="1"/>
+          <w:iCs w:val="1"/>
           <w:sz w:val="22"/>
           <w:szCs w:val="22"/>
           <w:rtl w:val="0"/>
@@ -6373,6 +6663,8 @@
       <w:r>
         <w:rPr>
           <w:rFonts w:ascii="Helvetica" w:hAnsi="Helvetica"/>
+          <w:i w:val="1"/>
+          <w:iCs w:val="1"/>
           <w:sz w:val="22"/>
           <w:szCs w:val="22"/>
           <w:rtl w:val="0"/>
@@ -6383,6 +6675,8 @@
       <w:r>
         <w:rPr>
           <w:rFonts w:ascii="Helvetica" w:hAnsi="Helvetica" w:hint="default"/>
+          <w:i w:val="1"/>
+          <w:iCs w:val="1"/>
           <w:sz w:val="22"/>
           <w:szCs w:val="22"/>
           <w:rtl w:val="0"/>
@@ -6393,6 +6687,8 @@
       <w:r>
         <w:rPr>
           <w:rFonts w:ascii="Helvetica" w:hAnsi="Helvetica"/>
+          <w:i w:val="1"/>
+          <w:iCs w:val="1"/>
           <w:sz w:val="22"/>
           <w:szCs w:val="22"/>
           <w:rtl w:val="0"/>
@@ -6403,6 +6699,8 @@
       <w:r>
         <w:rPr>
           <w:rFonts w:ascii="Helvetica" w:hAnsi="Helvetica" w:hint="default"/>
+          <w:i w:val="1"/>
+          <w:iCs w:val="1"/>
           <w:sz w:val="22"/>
           <w:szCs w:val="22"/>
           <w:rtl w:val="0"/>
@@ -6413,6 +6711,8 @@
       <w:r>
         <w:rPr>
           <w:rFonts w:ascii="Helvetica" w:hAnsi="Helvetica"/>
+          <w:i w:val="1"/>
+          <w:iCs w:val="1"/>
           <w:sz w:val="22"/>
           <w:szCs w:val="22"/>
           <w:rtl w:val="0"/>
@@ -6423,6 +6723,8 @@
       <w:r>
         <w:rPr>
           <w:rFonts w:ascii="Helvetica" w:hAnsi="Helvetica" w:hint="default"/>
+          <w:i w:val="1"/>
+          <w:iCs w:val="1"/>
           <w:sz w:val="22"/>
           <w:szCs w:val="22"/>
           <w:rtl w:val="0"/>
@@ -6433,6 +6735,8 @@
       <w:r>
         <w:rPr>
           <w:rFonts w:ascii="Helvetica" w:hAnsi="Helvetica"/>
+          <w:i w:val="1"/>
+          <w:iCs w:val="1"/>
           <w:sz w:val="22"/>
           <w:szCs w:val="22"/>
           <w:rtl w:val="0"/>
@@ -6443,6 +6747,8 @@
       <w:r>
         <w:rPr>
           <w:rFonts w:ascii="Helvetica" w:hAnsi="Helvetica" w:hint="default"/>
+          <w:i w:val="1"/>
+          <w:iCs w:val="1"/>
           <w:sz w:val="22"/>
           <w:szCs w:val="22"/>
           <w:rtl w:val="0"/>
@@ -6453,6 +6759,8 @@
       <w:r>
         <w:rPr>
           <w:rFonts w:ascii="Helvetica" w:hAnsi="Helvetica"/>
+          <w:i w:val="1"/>
+          <w:iCs w:val="1"/>
           <w:sz w:val="22"/>
           <w:szCs w:val="22"/>
           <w:rtl w:val="0"/>
@@ -6463,6 +6771,8 @@
       <w:r>
         <w:rPr>
           <w:rFonts w:ascii="Helvetica" w:hAnsi="Helvetica" w:hint="default"/>
+          <w:i w:val="1"/>
+          <w:iCs w:val="1"/>
           <w:sz w:val="22"/>
           <w:szCs w:val="22"/>
           <w:rtl w:val="0"/>
@@ -6473,6 +6783,8 @@
       <w:r>
         <w:rPr>
           <w:rFonts w:ascii="Helvetica" w:hAnsi="Helvetica"/>
+          <w:i w:val="1"/>
+          <w:iCs w:val="1"/>
           <w:sz w:val="22"/>
           <w:szCs w:val="22"/>
           <w:rtl w:val="0"/>
@@ -6483,6 +6795,8 @@
       <w:r>
         <w:rPr>
           <w:rFonts w:ascii="Helvetica" w:hAnsi="Helvetica" w:hint="default"/>
+          <w:i w:val="1"/>
+          <w:iCs w:val="1"/>
           <w:sz w:val="22"/>
           <w:szCs w:val="22"/>
           <w:rtl w:val="0"/>
@@ -6493,6 +6807,8 @@
       <w:r>
         <w:rPr>
           <w:rFonts w:ascii="Helvetica" w:hAnsi="Helvetica"/>
+          <w:i w:val="1"/>
+          <w:iCs w:val="1"/>
           <w:sz w:val="22"/>
           <w:szCs w:val="22"/>
           <w:rtl w:val="0"/>
@@ -6503,6 +6819,8 @@
       <w:r>
         <w:rPr>
           <w:rFonts w:ascii="Helvetica" w:hAnsi="Helvetica" w:hint="default"/>
+          <w:i w:val="1"/>
+          <w:iCs w:val="1"/>
           <w:sz w:val="22"/>
           <w:szCs w:val="22"/>
           <w:rtl w:val="0"/>
@@ -6513,6 +6831,8 @@
       <w:r>
         <w:rPr>
           <w:rFonts w:ascii="Helvetica" w:hAnsi="Helvetica"/>
+          <w:i w:val="1"/>
+          <w:iCs w:val="1"/>
           <w:sz w:val="22"/>
           <w:szCs w:val="22"/>
           <w:rtl w:val="0"/>
@@ -6523,6 +6843,8 @@
       <w:r>
         <w:rPr>
           <w:rFonts w:ascii="Helvetica" w:hAnsi="Helvetica" w:hint="default"/>
+          <w:i w:val="1"/>
+          <w:iCs w:val="1"/>
           <w:sz w:val="22"/>
           <w:szCs w:val="22"/>
           <w:rtl w:val="0"/>
@@ -6533,6 +6855,8 @@
       <w:r>
         <w:rPr>
           <w:rFonts w:ascii="Helvetica" w:hAnsi="Helvetica"/>
+          <w:i w:val="1"/>
+          <w:iCs w:val="1"/>
           <w:sz w:val="22"/>
           <w:szCs w:val="22"/>
           <w:rtl w:val="0"/>
@@ -6543,6 +6867,8 @@
       <w:r>
         <w:rPr>
           <w:rFonts w:ascii="Helvetica" w:hAnsi="Helvetica" w:hint="default"/>
+          <w:i w:val="1"/>
+          <w:iCs w:val="1"/>
           <w:sz w:val="22"/>
           <w:szCs w:val="22"/>
           <w:rtl w:val="0"/>
@@ -6553,6 +6879,8 @@
       <w:r>
         <w:rPr>
           <w:rFonts w:ascii="Helvetica" w:hAnsi="Helvetica"/>
+          <w:i w:val="1"/>
+          <w:iCs w:val="1"/>
           <w:sz w:val="22"/>
           <w:szCs w:val="22"/>
           <w:rtl w:val="0"/>
@@ -6563,6 +6891,8 @@
       <w:r>
         <w:rPr>
           <w:rFonts w:ascii="Helvetica" w:hAnsi="Helvetica" w:hint="default"/>
+          <w:i w:val="1"/>
+          <w:iCs w:val="1"/>
           <w:sz w:val="22"/>
           <w:szCs w:val="22"/>
           <w:rtl w:val="0"/>
@@ -6573,6 +6903,8 @@
       <w:r>
         <w:rPr>
           <w:rFonts w:ascii="Helvetica" w:hAnsi="Helvetica"/>
+          <w:i w:val="1"/>
+          <w:iCs w:val="1"/>
           <w:sz w:val="22"/>
           <w:szCs w:val="22"/>
           <w:rtl w:val="0"/>
@@ -6583,6 +6915,8 @@
       <w:r>
         <w:rPr>
           <w:rFonts w:ascii="Helvetica" w:hAnsi="Helvetica" w:hint="default"/>
+          <w:i w:val="1"/>
+          <w:iCs w:val="1"/>
           <w:sz w:val="22"/>
           <w:szCs w:val="22"/>
           <w:rtl w:val="0"/>
@@ -6593,6 +6927,8 @@
       <w:r>
         <w:rPr>
           <w:rFonts w:ascii="Helvetica" w:hAnsi="Helvetica"/>
+          <w:i w:val="1"/>
+          <w:iCs w:val="1"/>
           <w:sz w:val="22"/>
           <w:szCs w:val="22"/>
           <w:rtl w:val="0"/>
@@ -7081,14 +7417,18 @@
         <w:jc w:val="left"/>
         <w:rPr>
           <w:rFonts w:ascii="Helvetica" w:cs="Helvetica" w:hAnsi="Helvetica" w:eastAsia="Helvetica"/>
-          <w:sz w:val="22"/>
-          <w:szCs w:val="22"/>
-          <w:rtl w:val="0"/>
-        </w:rPr>
-      </w:pPr>
-      <w:r>
-        <w:rPr>
-          <w:rFonts w:ascii="Helvetica" w:hAnsi="Helvetica"/>
+          <w:i w:val="1"/>
+          <w:iCs w:val="1"/>
+          <w:sz w:val="22"/>
+          <w:szCs w:val="22"/>
+          <w:rtl w:val="0"/>
+        </w:rPr>
+      </w:pPr>
+      <w:r>
+        <w:rPr>
+          <w:rFonts w:ascii="Helvetica" w:hAnsi="Helvetica"/>
+          <w:i w:val="1"/>
+          <w:iCs w:val="1"/>
           <w:sz w:val="22"/>
           <w:szCs w:val="22"/>
           <w:rtl w:val="0"/>
@@ -7099,6 +7439,8 @@
       <w:r>
         <w:rPr>
           <w:rFonts w:ascii="Helvetica" w:hAnsi="Helvetica" w:hint="default"/>
+          <w:i w:val="1"/>
+          <w:iCs w:val="1"/>
           <w:sz w:val="22"/>
           <w:szCs w:val="22"/>
           <w:rtl w:val="0"/>
@@ -7109,6 +7451,8 @@
       <w:r>
         <w:rPr>
           <w:rFonts w:ascii="Helvetica" w:hAnsi="Helvetica"/>
+          <w:i w:val="1"/>
+          <w:iCs w:val="1"/>
           <w:sz w:val="22"/>
           <w:szCs w:val="22"/>
           <w:rtl w:val="0"/>
@@ -7118,6 +7462,8 @@
       <w:r>
         <w:rPr>
           <w:rFonts w:ascii="Helvetica" w:hAnsi="Helvetica" w:hint="default"/>
+          <w:i w:val="1"/>
+          <w:iCs w:val="1"/>
           <w:sz w:val="22"/>
           <w:szCs w:val="22"/>
           <w:rtl w:val="0"/>
@@ -7127,6 +7473,8 @@
       <w:r>
         <w:rPr>
           <w:rFonts w:ascii="Helvetica" w:hAnsi="Helvetica"/>
+          <w:i w:val="1"/>
+          <w:iCs w:val="1"/>
           <w:sz w:val="22"/>
           <w:szCs w:val="22"/>
           <w:rtl w:val="0"/>
@@ -7137,6 +7485,8 @@
       <w:r>
         <w:rPr>
           <w:rFonts w:ascii="Helvetica" w:hAnsi="Helvetica" w:hint="default"/>
+          <w:i w:val="1"/>
+          <w:iCs w:val="1"/>
           <w:sz w:val="22"/>
           <w:szCs w:val="22"/>
           <w:rtl w:val="0"/>
@@ -7146,6 +7496,8 @@
       <w:r>
         <w:rPr>
           <w:rFonts w:ascii="Helvetica" w:hAnsi="Helvetica"/>
+          <w:i w:val="1"/>
+          <w:iCs w:val="1"/>
           <w:sz w:val="22"/>
           <w:szCs w:val="22"/>
           <w:rtl w:val="0"/>
@@ -7156,6 +7508,8 @@
       <w:r>
         <w:rPr>
           <w:rFonts w:ascii="Helvetica" w:hAnsi="Helvetica" w:hint="default"/>
+          <w:i w:val="1"/>
+          <w:iCs w:val="1"/>
           <w:sz w:val="22"/>
           <w:szCs w:val="22"/>
           <w:rtl w:val="0"/>
@@ -7166,6 +7520,8 @@
       <w:r>
         <w:rPr>
           <w:rFonts w:ascii="Helvetica" w:hAnsi="Helvetica"/>
+          <w:i w:val="1"/>
+          <w:iCs w:val="1"/>
           <w:sz w:val="22"/>
           <w:szCs w:val="22"/>
           <w:rtl w:val="0"/>
@@ -7176,6 +7532,8 @@
       <w:r>
         <w:rPr>
           <w:rFonts w:ascii="Helvetica" w:hAnsi="Helvetica" w:hint="default"/>
+          <w:i w:val="1"/>
+          <w:iCs w:val="1"/>
           <w:sz w:val="22"/>
           <w:szCs w:val="22"/>
           <w:rtl w:val="0"/>
@@ -7185,6 +7543,8 @@
       <w:r>
         <w:rPr>
           <w:rFonts w:ascii="Helvetica" w:hAnsi="Helvetica"/>
+          <w:i w:val="1"/>
+          <w:iCs w:val="1"/>
           <w:sz w:val="22"/>
           <w:szCs w:val="22"/>
           <w:rtl w:val="0"/>
@@ -7195,6 +7555,8 @@
       <w:r>
         <w:rPr>
           <w:rFonts w:ascii="Helvetica" w:hAnsi="Helvetica" w:hint="default"/>
+          <w:i w:val="1"/>
+          <w:iCs w:val="1"/>
           <w:sz w:val="22"/>
           <w:szCs w:val="22"/>
           <w:rtl w:val="0"/>
@@ -7204,6 +7566,8 @@
       <w:r>
         <w:rPr>
           <w:rFonts w:ascii="Helvetica" w:hAnsi="Helvetica"/>
+          <w:i w:val="1"/>
+          <w:iCs w:val="1"/>
           <w:sz w:val="22"/>
           <w:szCs w:val="22"/>
           <w:rtl w:val="0"/>
@@ -7214,6 +7578,8 @@
       <w:r>
         <w:rPr>
           <w:rFonts w:ascii="Helvetica" w:hAnsi="Helvetica" w:hint="default"/>
+          <w:i w:val="1"/>
+          <w:iCs w:val="1"/>
           <w:sz w:val="22"/>
           <w:szCs w:val="22"/>
           <w:rtl w:val="0"/>
@@ -7223,6 +7589,8 @@
       <w:r>
         <w:rPr>
           <w:rFonts w:ascii="Helvetica" w:hAnsi="Helvetica"/>
+          <w:i w:val="1"/>
+          <w:iCs w:val="1"/>
           <w:sz w:val="22"/>
           <w:szCs w:val="22"/>
           <w:rtl w:val="0"/>
@@ -7305,6 +7673,8 @@
         <w:jc w:val="left"/>
         <w:rPr>
           <w:rFonts w:ascii="Helvetica" w:cs="Helvetica" w:hAnsi="Helvetica" w:eastAsia="Helvetica"/>
+          <w:i w:val="1"/>
+          <w:iCs w:val="1"/>
           <w:sz w:val="22"/>
           <w:szCs w:val="22"/>
           <w:rtl w:val="0"/>
@@ -7386,14 +7756,18 @@
         <w:jc w:val="left"/>
         <w:rPr>
           <w:rFonts w:ascii="Helvetica" w:cs="Helvetica" w:hAnsi="Helvetica" w:eastAsia="Helvetica"/>
-          <w:sz w:val="22"/>
-          <w:szCs w:val="22"/>
-          <w:rtl w:val="0"/>
-        </w:rPr>
-      </w:pPr>
-      <w:r>
-        <w:rPr>
-          <w:rFonts w:ascii="Helvetica" w:hAnsi="Helvetica"/>
+          <w:i w:val="1"/>
+          <w:iCs w:val="1"/>
+          <w:sz w:val="22"/>
+          <w:szCs w:val="22"/>
+          <w:rtl w:val="0"/>
+        </w:rPr>
+      </w:pPr>
+      <w:r>
+        <w:rPr>
+          <w:rFonts w:ascii="Helvetica" w:hAnsi="Helvetica"/>
+          <w:i w:val="1"/>
+          <w:iCs w:val="1"/>
           <w:sz w:val="22"/>
           <w:szCs w:val="22"/>
           <w:rtl w:val="0"/>
@@ -7404,6 +7778,8 @@
       <w:r>
         <w:rPr>
           <w:rFonts w:ascii="Helvetica" w:hAnsi="Helvetica" w:hint="default"/>
+          <w:i w:val="1"/>
+          <w:iCs w:val="1"/>
           <w:sz w:val="22"/>
           <w:szCs w:val="22"/>
           <w:rtl w:val="0"/>
@@ -7414,6 +7790,8 @@
       <w:r>
         <w:rPr>
           <w:rFonts w:ascii="Helvetica" w:hAnsi="Helvetica"/>
+          <w:i w:val="1"/>
+          <w:iCs w:val="1"/>
           <w:sz w:val="22"/>
           <w:szCs w:val="22"/>
           <w:rtl w:val="0"/>
@@ -7423,6 +7801,8 @@
       <w:r>
         <w:rPr>
           <w:rFonts w:ascii="Helvetica" w:hAnsi="Helvetica" w:hint="default"/>
+          <w:i w:val="1"/>
+          <w:iCs w:val="1"/>
           <w:sz w:val="22"/>
           <w:szCs w:val="22"/>
           <w:rtl w:val="0"/>
@@ -7432,6 +7812,8 @@
       <w:r>
         <w:rPr>
           <w:rFonts w:ascii="Helvetica" w:hAnsi="Helvetica"/>
+          <w:i w:val="1"/>
+          <w:iCs w:val="1"/>
           <w:sz w:val="22"/>
           <w:szCs w:val="22"/>
           <w:rtl w:val="0"/>
@@ -7442,6 +7824,8 @@
       <w:r>
         <w:rPr>
           <w:rFonts w:ascii="Helvetica" w:hAnsi="Helvetica" w:hint="default"/>
+          <w:i w:val="1"/>
+          <w:iCs w:val="1"/>
           <w:sz w:val="22"/>
           <w:szCs w:val="22"/>
           <w:rtl w:val="0"/>
@@ -7451,6 +7835,8 @@
       <w:r>
         <w:rPr>
           <w:rFonts w:ascii="Helvetica" w:hAnsi="Helvetica"/>
+          <w:i w:val="1"/>
+          <w:iCs w:val="1"/>
           <w:sz w:val="22"/>
           <w:szCs w:val="22"/>
           <w:rtl w:val="0"/>
@@ -7461,6 +7847,8 @@
       <w:r>
         <w:rPr>
           <w:rFonts w:ascii="Helvetica" w:hAnsi="Helvetica" w:hint="default"/>
+          <w:i w:val="1"/>
+          <w:iCs w:val="1"/>
           <w:sz w:val="22"/>
           <w:szCs w:val="22"/>
           <w:rtl w:val="0"/>
@@ -7470,6 +7858,8 @@
       <w:r>
         <w:rPr>
           <w:rFonts w:ascii="Helvetica" w:hAnsi="Helvetica"/>
+          <w:i w:val="1"/>
+          <w:iCs w:val="1"/>
           <w:sz w:val="22"/>
           <w:szCs w:val="22"/>
           <w:rtl w:val="0"/>
@@ -7480,6 +7870,8 @@
       <w:r>
         <w:rPr>
           <w:rFonts w:ascii="Helvetica" w:hAnsi="Helvetica" w:hint="default"/>
+          <w:i w:val="1"/>
+          <w:iCs w:val="1"/>
           <w:sz w:val="22"/>
           <w:szCs w:val="22"/>
           <w:rtl w:val="0"/>
@@ -7490,6 +7882,8 @@
       <w:r>
         <w:rPr>
           <w:rFonts w:ascii="Helvetica" w:hAnsi="Helvetica"/>
+          <w:i w:val="1"/>
+          <w:iCs w:val="1"/>
           <w:sz w:val="22"/>
           <w:szCs w:val="22"/>
           <w:rtl w:val="0"/>
@@ -7500,6 +7894,8 @@
       <w:r>
         <w:rPr>
           <w:rFonts w:ascii="Helvetica" w:hAnsi="Helvetica" w:hint="default"/>
+          <w:i w:val="1"/>
+          <w:iCs w:val="1"/>
           <w:sz w:val="22"/>
           <w:szCs w:val="22"/>
           <w:rtl w:val="0"/>
@@ -7509,6 +7905,8 @@
       <w:r>
         <w:rPr>
           <w:rFonts w:ascii="Helvetica" w:hAnsi="Helvetica"/>
+          <w:i w:val="1"/>
+          <w:iCs w:val="1"/>
           <w:sz w:val="22"/>
           <w:szCs w:val="22"/>
           <w:rtl w:val="0"/>
@@ -7519,6 +7917,8 @@
       <w:r>
         <w:rPr>
           <w:rFonts w:ascii="Helvetica" w:hAnsi="Helvetica" w:hint="default"/>
+          <w:i w:val="1"/>
+          <w:iCs w:val="1"/>
           <w:sz w:val="22"/>
           <w:szCs w:val="22"/>
           <w:rtl w:val="0"/>
@@ -7528,6 +7928,8 @@
       <w:r>
         <w:rPr>
           <w:rFonts w:ascii="Helvetica" w:hAnsi="Helvetica"/>
+          <w:i w:val="1"/>
+          <w:iCs w:val="1"/>
           <w:sz w:val="22"/>
           <w:szCs w:val="22"/>
           <w:rtl w:val="0"/>
@@ -8332,6 +8734,8 @@
         <w:jc w:val="left"/>
         <w:rPr>
           <w:rFonts w:ascii="Helvetica" w:cs="Helvetica" w:hAnsi="Helvetica" w:eastAsia="Helvetica"/>
+          <w:i w:val="1"/>
+          <w:iCs w:val="1"/>
           <w:sz w:val="22"/>
           <w:szCs w:val="22"/>
           <w:rtl w:val="0"/>
@@ -8353,6 +8757,8 @@
       <w:r>
         <w:rPr>
           <w:rFonts w:ascii="Helvetica" w:hAnsi="Helvetica"/>
+          <w:i w:val="1"/>
+          <w:iCs w:val="1"/>
           <w:sz w:val="22"/>
           <w:szCs w:val="22"/>
           <w:rtl w:val="0"/>
@@ -8362,6 +8768,8 @@
       <w:r>
         <w:rPr>
           <w:rFonts w:ascii="Helvetica" w:hAnsi="Helvetica"/>
+          <w:i w:val="1"/>
+          <w:iCs w:val="1"/>
           <w:sz w:val="22"/>
           <w:szCs w:val="22"/>
           <w:rtl w:val="0"/>
@@ -8372,6 +8780,8 @@
       <w:r>
         <w:rPr>
           <w:rFonts w:ascii="Helvetica" w:hAnsi="Helvetica" w:hint="default"/>
+          <w:i w:val="1"/>
+          <w:iCs w:val="1"/>
           <w:sz w:val="22"/>
           <w:szCs w:val="22"/>
           <w:rtl w:val="0"/>
@@ -8382,6 +8792,8 @@
       <w:r>
         <w:rPr>
           <w:rFonts w:ascii="Helvetica" w:hAnsi="Helvetica"/>
+          <w:i w:val="1"/>
+          <w:iCs w:val="1"/>
           <w:sz w:val="22"/>
           <w:szCs w:val="22"/>
           <w:rtl w:val="0"/>
@@ -8392,6 +8804,8 @@
       <w:r>
         <w:rPr>
           <w:rFonts w:ascii="Helvetica" w:hAnsi="Helvetica" w:hint="default"/>
+          <w:i w:val="1"/>
+          <w:iCs w:val="1"/>
           <w:sz w:val="22"/>
           <w:szCs w:val="22"/>
           <w:rtl w:val="0"/>
@@ -8402,6 +8816,8 @@
       <w:r>
         <w:rPr>
           <w:rFonts w:ascii="Helvetica" w:hAnsi="Helvetica"/>
+          <w:i w:val="1"/>
+          <w:iCs w:val="1"/>
           <w:sz w:val="22"/>
           <w:szCs w:val="22"/>
           <w:rtl w:val="0"/>
@@ -8412,6 +8828,8 @@
       <w:r>
         <w:rPr>
           <w:rFonts w:ascii="Helvetica" w:hAnsi="Helvetica" w:hint="default"/>
+          <w:i w:val="1"/>
+          <w:iCs w:val="1"/>
           <w:sz w:val="22"/>
           <w:szCs w:val="22"/>
           <w:rtl w:val="0"/>
@@ -8422,6 +8840,8 @@
       <w:r>
         <w:rPr>
           <w:rFonts w:ascii="Helvetica" w:hAnsi="Helvetica"/>
+          <w:i w:val="1"/>
+          <w:iCs w:val="1"/>
           <w:sz w:val="22"/>
           <w:szCs w:val="22"/>
           <w:rtl w:val="0"/>
@@ -8432,6 +8852,8 @@
       <w:r>
         <w:rPr>
           <w:rFonts w:ascii="Helvetica" w:hAnsi="Helvetica" w:hint="default"/>
+          <w:i w:val="1"/>
+          <w:iCs w:val="1"/>
           <w:sz w:val="22"/>
           <w:szCs w:val="22"/>
           <w:rtl w:val="0"/>
@@ -8442,6 +8864,8 @@
       <w:r>
         <w:rPr>
           <w:rFonts w:ascii="Helvetica" w:hAnsi="Helvetica"/>
+          <w:i w:val="1"/>
+          <w:iCs w:val="1"/>
           <w:sz w:val="22"/>
           <w:szCs w:val="22"/>
           <w:rtl w:val="0"/>
@@ -8452,6 +8876,8 @@
       <w:r>
         <w:rPr>
           <w:rFonts w:ascii="Helvetica" w:hAnsi="Helvetica" w:hint="default"/>
+          <w:i w:val="1"/>
+          <w:iCs w:val="1"/>
           <w:sz w:val="22"/>
           <w:szCs w:val="22"/>
           <w:rtl w:val="0"/>
@@ -8462,6 +8888,8 @@
       <w:r>
         <w:rPr>
           <w:rFonts w:ascii="Helvetica" w:hAnsi="Helvetica"/>
+          <w:i w:val="1"/>
+          <w:iCs w:val="1"/>
           <w:sz w:val="22"/>
           <w:szCs w:val="22"/>
           <w:rtl w:val="0"/>
@@ -8472,6 +8900,8 @@
       <w:r>
         <w:rPr>
           <w:rFonts w:ascii="Helvetica" w:hAnsi="Helvetica" w:hint="default"/>
+          <w:i w:val="1"/>
+          <w:iCs w:val="1"/>
           <w:sz w:val="22"/>
           <w:szCs w:val="22"/>
           <w:rtl w:val="0"/>
@@ -8482,6 +8912,8 @@
       <w:r>
         <w:rPr>
           <w:rFonts w:ascii="Helvetica" w:hAnsi="Helvetica"/>
+          <w:i w:val="1"/>
+          <w:iCs w:val="1"/>
           <w:sz w:val="22"/>
           <w:szCs w:val="22"/>
           <w:rtl w:val="0"/>
@@ -8492,6 +8924,8 @@
       <w:r>
         <w:rPr>
           <w:rFonts w:ascii="Helvetica" w:hAnsi="Helvetica" w:hint="default"/>
+          <w:i w:val="1"/>
+          <w:iCs w:val="1"/>
           <w:sz w:val="22"/>
           <w:szCs w:val="22"/>
           <w:rtl w:val="0"/>
@@ -8502,6 +8936,8 @@
       <w:r>
         <w:rPr>
           <w:rFonts w:ascii="Helvetica" w:hAnsi="Helvetica"/>
+          <w:i w:val="1"/>
+          <w:iCs w:val="1"/>
           <w:sz w:val="22"/>
           <w:szCs w:val="22"/>
           <w:rtl w:val="0"/>
@@ -8512,6 +8948,8 @@
       <w:r>
         <w:rPr>
           <w:rFonts w:ascii="Helvetica" w:hAnsi="Helvetica" w:hint="default"/>
+          <w:i w:val="1"/>
+          <w:iCs w:val="1"/>
           <w:sz w:val="22"/>
           <w:szCs w:val="22"/>
           <w:rtl w:val="0"/>
@@ -8522,6 +8960,8 @@
       <w:r>
         <w:rPr>
           <w:rFonts w:ascii="Helvetica" w:hAnsi="Helvetica"/>
+          <w:i w:val="1"/>
+          <w:iCs w:val="1"/>
           <w:sz w:val="22"/>
           <w:szCs w:val="22"/>
           <w:rtl w:val="0"/>
@@ -8532,6 +8972,8 @@
       <w:r>
         <w:rPr>
           <w:rFonts w:ascii="Helvetica" w:hAnsi="Helvetica" w:hint="default"/>
+          <w:i w:val="1"/>
+          <w:iCs w:val="1"/>
           <w:sz w:val="22"/>
           <w:szCs w:val="22"/>
           <w:rtl w:val="0"/>
@@ -8542,6 +8984,8 @@
       <w:r>
         <w:rPr>
           <w:rFonts w:ascii="Helvetica" w:hAnsi="Helvetica"/>
+          <w:i w:val="1"/>
+          <w:iCs w:val="1"/>
           <w:sz w:val="22"/>
           <w:szCs w:val="22"/>
           <w:rtl w:val="0"/>
@@ -8552,6 +8996,8 @@
       <w:r>
         <w:rPr>
           <w:rFonts w:ascii="Helvetica" w:hAnsi="Helvetica" w:hint="default"/>
+          <w:i w:val="1"/>
+          <w:iCs w:val="1"/>
           <w:sz w:val="22"/>
           <w:szCs w:val="22"/>
           <w:rtl w:val="0"/>
@@ -8562,6 +9008,8 @@
       <w:r>
         <w:rPr>
           <w:rFonts w:ascii="Helvetica" w:hAnsi="Helvetica"/>
+          <w:i w:val="1"/>
+          <w:iCs w:val="1"/>
           <w:sz w:val="22"/>
           <w:szCs w:val="22"/>
           <w:rtl w:val="0"/>
@@ -8572,6 +9020,8 @@
       <w:r>
         <w:rPr>
           <w:rFonts w:ascii="Helvetica" w:hAnsi="Helvetica" w:hint="default"/>
+          <w:i w:val="1"/>
+          <w:iCs w:val="1"/>
           <w:sz w:val="22"/>
           <w:szCs w:val="22"/>
           <w:rtl w:val="0"/>
@@ -8582,6 +9032,8 @@
       <w:r>
         <w:rPr>
           <w:rFonts w:ascii="Helvetica" w:hAnsi="Helvetica"/>
+          <w:i w:val="1"/>
+          <w:iCs w:val="1"/>
           <w:sz w:val="22"/>
           <w:szCs w:val="22"/>
           <w:rtl w:val="0"/>
@@ -8605,6 +9057,8 @@
       <w:r>
         <w:rPr>
           <w:rFonts w:ascii="Helvetica" w:hAnsi="Helvetica" w:hint="default"/>
+          <w:i w:val="1"/>
+          <w:iCs w:val="1"/>
           <w:sz w:val="22"/>
           <w:szCs w:val="22"/>
           <w:rtl w:val="0"/>
@@ -8615,6 +9069,8 @@
       <w:r>
         <w:rPr>
           <w:rFonts w:ascii="Helvetica" w:hAnsi="Helvetica"/>
+          <w:i w:val="1"/>
+          <w:iCs w:val="1"/>
           <w:sz w:val="22"/>
           <w:szCs w:val="22"/>
           <w:rtl w:val="0"/>
@@ -8625,6 +9081,8 @@
       <w:r>
         <w:rPr>
           <w:rFonts w:ascii="Helvetica" w:hAnsi="Helvetica" w:hint="default"/>
+          <w:i w:val="1"/>
+          <w:iCs w:val="1"/>
           <w:sz w:val="22"/>
           <w:szCs w:val="22"/>
           <w:rtl w:val="0"/>
@@ -8635,6 +9093,8 @@
       <w:r>
         <w:rPr>
           <w:rFonts w:ascii="Helvetica" w:hAnsi="Helvetica"/>
+          <w:i w:val="1"/>
+          <w:iCs w:val="1"/>
           <w:sz w:val="22"/>
           <w:szCs w:val="22"/>
           <w:rtl w:val="0"/>
@@ -8645,6 +9105,8 @@
       <w:r>
         <w:rPr>
           <w:rFonts w:ascii="Helvetica" w:hAnsi="Helvetica" w:hint="default"/>
+          <w:i w:val="1"/>
+          <w:iCs w:val="1"/>
           <w:sz w:val="22"/>
           <w:szCs w:val="22"/>
           <w:rtl w:val="0"/>
@@ -8655,6 +9117,8 @@
       <w:r>
         <w:rPr>
           <w:rFonts w:ascii="Helvetica" w:hAnsi="Helvetica"/>
+          <w:i w:val="1"/>
+          <w:iCs w:val="1"/>
           <w:sz w:val="22"/>
           <w:szCs w:val="22"/>
           <w:rtl w:val="0"/>
@@ -8665,6 +9129,8 @@
       <w:r>
         <w:rPr>
           <w:rFonts w:ascii="Helvetica" w:hAnsi="Helvetica" w:hint="default"/>
+          <w:i w:val="1"/>
+          <w:iCs w:val="1"/>
           <w:sz w:val="22"/>
           <w:szCs w:val="22"/>
           <w:rtl w:val="0"/>
@@ -8675,6 +9141,8 @@
       <w:r>
         <w:rPr>
           <w:rFonts w:ascii="Helvetica" w:hAnsi="Helvetica"/>
+          <w:i w:val="1"/>
+          <w:iCs w:val="1"/>
           <w:sz w:val="22"/>
           <w:szCs w:val="22"/>
           <w:rtl w:val="0"/>
@@ -8685,6 +9153,8 @@
       <w:r>
         <w:rPr>
           <w:rFonts w:ascii="Helvetica" w:hAnsi="Helvetica" w:hint="default"/>
+          <w:i w:val="1"/>
+          <w:iCs w:val="1"/>
           <w:sz w:val="22"/>
           <w:szCs w:val="22"/>
           <w:rtl w:val="0"/>
@@ -8695,6 +9165,8 @@
       <w:r>
         <w:rPr>
           <w:rFonts w:ascii="Helvetica" w:hAnsi="Helvetica"/>
+          <w:i w:val="1"/>
+          <w:iCs w:val="1"/>
           <w:sz w:val="22"/>
           <w:szCs w:val="22"/>
           <w:rtl w:val="0"/>
@@ -8705,6 +9177,8 @@
       <w:r>
         <w:rPr>
           <w:rFonts w:ascii="Helvetica" w:hAnsi="Helvetica" w:hint="default"/>
+          <w:i w:val="1"/>
+          <w:iCs w:val="1"/>
           <w:sz w:val="22"/>
           <w:szCs w:val="22"/>
           <w:rtl w:val="0"/>
@@ -8715,6 +9189,8 @@
       <w:r>
         <w:rPr>
           <w:rFonts w:ascii="Helvetica" w:hAnsi="Helvetica"/>
+          <w:i w:val="1"/>
+          <w:iCs w:val="1"/>
           <w:sz w:val="22"/>
           <w:szCs w:val="22"/>
           <w:rtl w:val="0"/>
@@ -8725,6 +9201,8 @@
       <w:r>
         <w:rPr>
           <w:rFonts w:ascii="Helvetica" w:hAnsi="Helvetica" w:hint="default"/>
+          <w:i w:val="1"/>
+          <w:iCs w:val="1"/>
           <w:sz w:val="22"/>
           <w:szCs w:val="22"/>
           <w:rtl w:val="0"/>
@@ -8735,6 +9213,8 @@
       <w:r>
         <w:rPr>
           <w:rFonts w:ascii="Helvetica" w:hAnsi="Helvetica"/>
+          <w:i w:val="1"/>
+          <w:iCs w:val="1"/>
           <w:sz w:val="22"/>
           <w:szCs w:val="22"/>
           <w:rtl w:val="0"/>
@@ -8745,6 +9225,8 @@
       <w:r>
         <w:rPr>
           <w:rFonts w:ascii="Helvetica" w:hAnsi="Helvetica" w:hint="default"/>
+          <w:i w:val="1"/>
+          <w:iCs w:val="1"/>
           <w:sz w:val="22"/>
           <w:szCs w:val="22"/>
           <w:rtl w:val="0"/>
@@ -8755,6 +9237,8 @@
       <w:r>
         <w:rPr>
           <w:rFonts w:ascii="Helvetica" w:hAnsi="Helvetica"/>
+          <w:i w:val="1"/>
+          <w:iCs w:val="1"/>
           <w:sz w:val="22"/>
           <w:szCs w:val="22"/>
           <w:rtl w:val="0"/>
@@ -8765,6 +9249,8 @@
       <w:r>
         <w:rPr>
           <w:rFonts w:ascii="Helvetica" w:hAnsi="Helvetica" w:hint="default"/>
+          <w:i w:val="1"/>
+          <w:iCs w:val="1"/>
           <w:sz w:val="22"/>
           <w:szCs w:val="22"/>
           <w:rtl w:val="0"/>
@@ -8775,6 +9261,8 @@
       <w:r>
         <w:rPr>
           <w:rFonts w:ascii="Helvetica" w:hAnsi="Helvetica"/>
+          <w:i w:val="1"/>
+          <w:iCs w:val="1"/>
           <w:sz w:val="22"/>
           <w:szCs w:val="22"/>
           <w:rtl w:val="0"/>
@@ -8785,6 +9273,8 @@
       <w:r>
         <w:rPr>
           <w:rFonts w:ascii="Helvetica" w:hAnsi="Helvetica" w:hint="default"/>
+          <w:i w:val="1"/>
+          <w:iCs w:val="1"/>
           <w:sz w:val="22"/>
           <w:szCs w:val="22"/>
           <w:rtl w:val="0"/>
@@ -8795,6 +9285,8 @@
       <w:r>
         <w:rPr>
           <w:rFonts w:ascii="Helvetica" w:hAnsi="Helvetica"/>
+          <w:i w:val="1"/>
+          <w:iCs w:val="1"/>
           <w:sz w:val="22"/>
           <w:szCs w:val="22"/>
           <w:rtl w:val="0"/>
@@ -8805,6 +9297,8 @@
       <w:r>
         <w:rPr>
           <w:rFonts w:ascii="Helvetica" w:hAnsi="Helvetica" w:hint="default"/>
+          <w:i w:val="1"/>
+          <w:iCs w:val="1"/>
           <w:sz w:val="22"/>
           <w:szCs w:val="22"/>
           <w:rtl w:val="0"/>
@@ -8815,6 +9309,8 @@
       <w:r>
         <w:rPr>
           <w:rFonts w:ascii="Helvetica" w:hAnsi="Helvetica"/>
+          <w:i w:val="1"/>
+          <w:iCs w:val="1"/>
           <w:sz w:val="22"/>
           <w:szCs w:val="22"/>
           <w:rtl w:val="0"/>
@@ -9562,14 +10058,18 @@
         <w:jc w:val="left"/>
         <w:rPr>
           <w:rFonts w:ascii="Helvetica" w:cs="Helvetica" w:hAnsi="Helvetica" w:eastAsia="Helvetica"/>
-          <w:sz w:val="22"/>
-          <w:szCs w:val="22"/>
-          <w:rtl w:val="0"/>
-        </w:rPr>
-      </w:pPr>
-      <w:r>
-        <w:rPr>
-          <w:rFonts w:ascii="Helvetica" w:hAnsi="Helvetica"/>
+          <w:i w:val="1"/>
+          <w:iCs w:val="1"/>
+          <w:sz w:val="22"/>
+          <w:szCs w:val="22"/>
+          <w:rtl w:val="0"/>
+        </w:rPr>
+      </w:pPr>
+      <w:r>
+        <w:rPr>
+          <w:rFonts w:ascii="Helvetica" w:hAnsi="Helvetica"/>
+          <w:i w:val="1"/>
+          <w:iCs w:val="1"/>
           <w:sz w:val="22"/>
           <w:szCs w:val="22"/>
           <w:rtl w:val="0"/>
@@ -9580,6 +10080,8 @@
       <w:r>
         <w:rPr>
           <w:rFonts w:ascii="Helvetica" w:hAnsi="Helvetica" w:hint="default"/>
+          <w:i w:val="1"/>
+          <w:iCs w:val="1"/>
           <w:sz w:val="22"/>
           <w:szCs w:val="22"/>
           <w:rtl w:val="0"/>
@@ -9589,6 +10091,8 @@
       <w:r>
         <w:rPr>
           <w:rFonts w:ascii="Helvetica" w:hAnsi="Helvetica"/>
+          <w:i w:val="1"/>
+          <w:iCs w:val="1"/>
           <w:sz w:val="22"/>
           <w:szCs w:val="22"/>
           <w:rtl w:val="0"/>
@@ -9599,6 +10103,8 @@
       <w:r>
         <w:rPr>
           <w:rFonts w:ascii="Helvetica" w:hAnsi="Helvetica" w:hint="default"/>
+          <w:i w:val="1"/>
+          <w:iCs w:val="1"/>
           <w:sz w:val="22"/>
           <w:szCs w:val="22"/>
           <w:rtl w:val="0"/>
@@ -9609,6 +10115,8 @@
       <w:r>
         <w:rPr>
           <w:rFonts w:ascii="Helvetica" w:hAnsi="Helvetica"/>
+          <w:i w:val="1"/>
+          <w:iCs w:val="1"/>
           <w:sz w:val="22"/>
           <w:szCs w:val="22"/>
           <w:rtl w:val="0"/>
@@ -9619,6 +10127,8 @@
       <w:r>
         <w:rPr>
           <w:rFonts w:ascii="Helvetica" w:hAnsi="Helvetica" w:hint="default"/>
+          <w:i w:val="1"/>
+          <w:iCs w:val="1"/>
           <w:sz w:val="22"/>
           <w:szCs w:val="22"/>
           <w:rtl w:val="0"/>
@@ -9628,6 +10138,8 @@
       <w:r>
         <w:rPr>
           <w:rFonts w:ascii="Helvetica" w:hAnsi="Helvetica"/>
+          <w:i w:val="1"/>
+          <w:iCs w:val="1"/>
           <w:sz w:val="22"/>
           <w:szCs w:val="22"/>
           <w:rtl w:val="0"/>
@@ -9637,6 +10149,8 @@
       <w:r>
         <w:rPr>
           <w:rFonts w:ascii="Helvetica" w:hAnsi="Helvetica"/>
+          <w:i w:val="1"/>
+          <w:iCs w:val="1"/>
           <w:sz w:val="22"/>
           <w:szCs w:val="22"/>
           <w:rtl w:val="0"/>
@@ -9647,6 +10161,8 @@
       <w:r>
         <w:rPr>
           <w:rFonts w:ascii="Helvetica" w:hAnsi="Helvetica" w:hint="default"/>
+          <w:i w:val="1"/>
+          <w:iCs w:val="1"/>
           <w:sz w:val="22"/>
           <w:szCs w:val="22"/>
           <w:rtl w:val="0"/>
@@ -9657,6 +10173,8 @@
       <w:r>
         <w:rPr>
           <w:rFonts w:ascii="Helvetica" w:hAnsi="Helvetica"/>
+          <w:i w:val="1"/>
+          <w:iCs w:val="1"/>
           <w:sz w:val="22"/>
           <w:szCs w:val="22"/>
           <w:rtl w:val="0"/>
@@ -9667,6 +10185,8 @@
       <w:r>
         <w:rPr>
           <w:rFonts w:ascii="Helvetica" w:hAnsi="Helvetica" w:hint="default"/>
+          <w:i w:val="1"/>
+          <w:iCs w:val="1"/>
           <w:sz w:val="22"/>
           <w:szCs w:val="22"/>
           <w:rtl w:val="0"/>
@@ -9677,6 +10197,8 @@
       <w:r>
         <w:rPr>
           <w:rFonts w:ascii="Helvetica" w:hAnsi="Helvetica"/>
+          <w:i w:val="1"/>
+          <w:iCs w:val="1"/>
           <w:sz w:val="22"/>
           <w:szCs w:val="22"/>
           <w:rtl w:val="0"/>
@@ -9687,6 +10209,8 @@
       <w:r>
         <w:rPr>
           <w:rFonts w:ascii="Helvetica" w:hAnsi="Helvetica" w:hint="default"/>
+          <w:i w:val="1"/>
+          <w:iCs w:val="1"/>
           <w:sz w:val="22"/>
           <w:szCs w:val="22"/>
           <w:rtl w:val="0"/>
@@ -9697,6 +10221,8 @@
       <w:r>
         <w:rPr>
           <w:rFonts w:ascii="Helvetica" w:hAnsi="Helvetica"/>
+          <w:i w:val="1"/>
+          <w:iCs w:val="1"/>
           <w:sz w:val="22"/>
           <w:szCs w:val="22"/>
           <w:rtl w:val="0"/>
@@ -9707,6 +10233,8 @@
       <w:r>
         <w:rPr>
           <w:rFonts w:ascii="Helvetica" w:hAnsi="Helvetica" w:hint="default"/>
+          <w:i w:val="1"/>
+          <w:iCs w:val="1"/>
           <w:sz w:val="22"/>
           <w:szCs w:val="22"/>
           <w:rtl w:val="0"/>
@@ -9717,6 +10245,8 @@
       <w:r>
         <w:rPr>
           <w:rFonts w:ascii="Helvetica" w:hAnsi="Helvetica"/>
+          <w:i w:val="1"/>
+          <w:iCs w:val="1"/>
           <w:sz w:val="22"/>
           <w:szCs w:val="22"/>
           <w:rtl w:val="0"/>
@@ -9727,6 +10257,8 @@
       <w:r>
         <w:rPr>
           <w:rFonts w:ascii="Helvetica" w:hAnsi="Helvetica" w:hint="default"/>
+          <w:i w:val="1"/>
+          <w:iCs w:val="1"/>
           <w:sz w:val="22"/>
           <w:szCs w:val="22"/>
           <w:rtl w:val="0"/>
@@ -9737,6 +10269,8 @@
       <w:r>
         <w:rPr>
           <w:rFonts w:ascii="Helvetica" w:hAnsi="Helvetica"/>
+          <w:i w:val="1"/>
+          <w:iCs w:val="1"/>
           <w:sz w:val="22"/>
           <w:szCs w:val="22"/>
           <w:rtl w:val="0"/>
@@ -9747,6 +10281,8 @@
       <w:r>
         <w:rPr>
           <w:rFonts w:ascii="Helvetica" w:hAnsi="Helvetica" w:hint="default"/>
+          <w:i w:val="1"/>
+          <w:iCs w:val="1"/>
           <w:sz w:val="22"/>
           <w:szCs w:val="22"/>
           <w:rtl w:val="0"/>
@@ -9757,6 +10293,8 @@
       <w:r>
         <w:rPr>
           <w:rFonts w:ascii="Helvetica" w:hAnsi="Helvetica"/>
+          <w:i w:val="1"/>
+          <w:iCs w:val="1"/>
           <w:sz w:val="22"/>
           <w:szCs w:val="22"/>
           <w:rtl w:val="0"/>
@@ -9767,6 +10305,8 @@
       <w:r>
         <w:rPr>
           <w:rFonts w:ascii="Helvetica" w:hAnsi="Helvetica" w:hint="default"/>
+          <w:i w:val="1"/>
+          <w:iCs w:val="1"/>
           <w:sz w:val="22"/>
           <w:szCs w:val="22"/>
           <w:rtl w:val="0"/>
@@ -9777,6 +10317,8 @@
       <w:r>
         <w:rPr>
           <w:rFonts w:ascii="Helvetica" w:hAnsi="Helvetica"/>
+          <w:i w:val="1"/>
+          <w:iCs w:val="1"/>
           <w:sz w:val="22"/>
           <w:szCs w:val="22"/>
           <w:rtl w:val="0"/>
@@ -9787,6 +10329,8 @@
       <w:r>
         <w:rPr>
           <w:rFonts w:ascii="Helvetica" w:hAnsi="Helvetica" w:hint="default"/>
+          <w:i w:val="1"/>
+          <w:iCs w:val="1"/>
           <w:sz w:val="22"/>
           <w:szCs w:val="22"/>
           <w:rtl w:val="0"/>
@@ -9797,6 +10341,8 @@
       <w:r>
         <w:rPr>
           <w:rFonts w:ascii="Helvetica" w:hAnsi="Helvetica"/>
+          <w:i w:val="1"/>
+          <w:iCs w:val="1"/>
           <w:sz w:val="22"/>
           <w:szCs w:val="22"/>
           <w:rtl w:val="0"/>
@@ -9807,6 +10353,8 @@
       <w:r>
         <w:rPr>
           <w:rFonts w:ascii="Helvetica" w:hAnsi="Helvetica" w:hint="default"/>
+          <w:i w:val="1"/>
+          <w:iCs w:val="1"/>
           <w:sz w:val="22"/>
           <w:szCs w:val="22"/>
           <w:rtl w:val="0"/>
@@ -9817,6 +10365,8 @@
       <w:r>
         <w:rPr>
           <w:rFonts w:ascii="Helvetica" w:hAnsi="Helvetica"/>
+          <w:i w:val="1"/>
+          <w:iCs w:val="1"/>
           <w:sz w:val="22"/>
           <w:szCs w:val="22"/>
           <w:rtl w:val="0"/>
@@ -9827,6 +10377,8 @@
       <w:r>
         <w:rPr>
           <w:rFonts w:ascii="Helvetica" w:hAnsi="Helvetica" w:hint="default"/>
+          <w:i w:val="1"/>
+          <w:iCs w:val="1"/>
           <w:sz w:val="22"/>
           <w:szCs w:val="22"/>
           <w:rtl w:val="0"/>
@@ -9837,6 +10389,8 @@
       <w:r>
         <w:rPr>
           <w:rFonts w:ascii="Helvetica" w:hAnsi="Helvetica"/>
+          <w:i w:val="1"/>
+          <w:iCs w:val="1"/>
           <w:sz w:val="22"/>
           <w:szCs w:val="22"/>
           <w:rtl w:val="0"/>
@@ -10261,6 +10815,8 @@
       <w:r>
         <w:rPr>
           <w:rFonts w:ascii="Helvetica" w:hAnsi="Helvetica"/>
+          <w:i w:val="1"/>
+          <w:iCs w:val="1"/>
           <w:sz w:val="22"/>
           <w:szCs w:val="22"/>
           <w:rtl w:val="0"/>
@@ -10271,6 +10827,8 @@
       <w:r>
         <w:rPr>
           <w:rFonts w:ascii="Helvetica" w:hAnsi="Helvetica" w:hint="default"/>
+          <w:i w:val="1"/>
+          <w:iCs w:val="1"/>
           <w:sz w:val="22"/>
           <w:szCs w:val="22"/>
           <w:rtl w:val="0"/>
@@ -10281,6 +10839,8 @@
       <w:r>
         <w:rPr>
           <w:rFonts w:ascii="Helvetica" w:hAnsi="Helvetica"/>
+          <w:i w:val="1"/>
+          <w:iCs w:val="1"/>
           <w:sz w:val="22"/>
           <w:szCs w:val="22"/>
           <w:rtl w:val="0"/>
@@ -10291,6 +10851,8 @@
       <w:r>
         <w:rPr>
           <w:rFonts w:ascii="Helvetica" w:hAnsi="Helvetica" w:hint="default"/>
+          <w:i w:val="1"/>
+          <w:iCs w:val="1"/>
           <w:sz w:val="22"/>
           <w:szCs w:val="22"/>
           <w:rtl w:val="0"/>
@@ -10301,6 +10863,8 @@
       <w:r>
         <w:rPr>
           <w:rFonts w:ascii="Helvetica" w:hAnsi="Helvetica"/>
+          <w:i w:val="1"/>
+          <w:iCs w:val="1"/>
           <w:sz w:val="22"/>
           <w:szCs w:val="22"/>
           <w:rtl w:val="0"/>
@@ -10311,6 +10875,8 @@
       <w:r>
         <w:rPr>
           <w:rFonts w:ascii="Helvetica" w:hAnsi="Helvetica" w:hint="default"/>
+          <w:i w:val="1"/>
+          <w:iCs w:val="1"/>
           <w:sz w:val="22"/>
           <w:szCs w:val="22"/>
           <w:rtl w:val="0"/>
@@ -10321,6 +10887,8 @@
       <w:r>
         <w:rPr>
           <w:rFonts w:ascii="Helvetica" w:hAnsi="Helvetica"/>
+          <w:i w:val="1"/>
+          <w:iCs w:val="1"/>
           <w:sz w:val="22"/>
           <w:szCs w:val="22"/>
           <w:rtl w:val="0"/>
@@ -10331,6 +10899,8 @@
       <w:r>
         <w:rPr>
           <w:rFonts w:ascii="Helvetica" w:hAnsi="Helvetica" w:hint="default"/>
+          <w:i w:val="1"/>
+          <w:iCs w:val="1"/>
           <w:sz w:val="22"/>
           <w:szCs w:val="22"/>
           <w:rtl w:val="0"/>
@@ -10341,6 +10911,8 @@
       <w:r>
         <w:rPr>
           <w:rFonts w:ascii="Helvetica" w:hAnsi="Helvetica"/>
+          <w:i w:val="1"/>
+          <w:iCs w:val="1"/>
           <w:sz w:val="22"/>
           <w:szCs w:val="22"/>
           <w:rtl w:val="0"/>
@@ -10351,6 +10923,8 @@
       <w:r>
         <w:rPr>
           <w:rFonts w:ascii="Helvetica" w:hAnsi="Helvetica" w:hint="default"/>
+          <w:i w:val="1"/>
+          <w:iCs w:val="1"/>
           <w:sz w:val="22"/>
           <w:szCs w:val="22"/>
           <w:rtl w:val="0"/>
@@ -10361,6 +10935,8 @@
       <w:r>
         <w:rPr>
           <w:rFonts w:ascii="Helvetica" w:hAnsi="Helvetica"/>
+          <w:i w:val="1"/>
+          <w:iCs w:val="1"/>
           <w:sz w:val="22"/>
           <w:szCs w:val="22"/>
           <w:rtl w:val="0"/>
@@ -10371,6 +10947,8 @@
       <w:r>
         <w:rPr>
           <w:rFonts w:ascii="Helvetica" w:hAnsi="Helvetica" w:hint="default"/>
+          <w:i w:val="1"/>
+          <w:iCs w:val="1"/>
           <w:sz w:val="22"/>
           <w:szCs w:val="22"/>
           <w:rtl w:val="0"/>
@@ -10381,6 +10959,8 @@
       <w:r>
         <w:rPr>
           <w:rFonts w:ascii="Helvetica" w:hAnsi="Helvetica"/>
+          <w:i w:val="1"/>
+          <w:iCs w:val="1"/>
           <w:sz w:val="22"/>
           <w:szCs w:val="22"/>
           <w:rtl w:val="0"/>
@@ -10391,6 +10971,8 @@
       <w:r>
         <w:rPr>
           <w:rFonts w:ascii="Helvetica" w:hAnsi="Helvetica" w:hint="default"/>
+          <w:i w:val="1"/>
+          <w:iCs w:val="1"/>
           <w:sz w:val="22"/>
           <w:szCs w:val="22"/>
           <w:rtl w:val="0"/>
@@ -10401,6 +10983,8 @@
       <w:r>
         <w:rPr>
           <w:rFonts w:ascii="Helvetica" w:hAnsi="Helvetica"/>
+          <w:i w:val="1"/>
+          <w:iCs w:val="1"/>
           <w:sz w:val="22"/>
           <w:szCs w:val="22"/>
           <w:rtl w:val="0"/>
@@ -10411,6 +10995,8 @@
       <w:r>
         <w:rPr>
           <w:rFonts w:ascii="Helvetica" w:hAnsi="Helvetica" w:hint="default"/>
+          <w:i w:val="1"/>
+          <w:iCs w:val="1"/>
           <w:sz w:val="22"/>
           <w:szCs w:val="22"/>
           <w:rtl w:val="0"/>
@@ -10421,6 +11007,8 @@
       <w:r>
         <w:rPr>
           <w:rFonts w:ascii="Helvetica" w:hAnsi="Helvetica"/>
+          <w:i w:val="1"/>
+          <w:iCs w:val="1"/>
           <w:sz w:val="22"/>
           <w:szCs w:val="22"/>
           <w:rtl w:val="0"/>
@@ -10431,6 +11019,8 @@
       <w:r>
         <w:rPr>
           <w:rFonts w:ascii="Helvetica" w:hAnsi="Helvetica" w:hint="default"/>
+          <w:i w:val="1"/>
+          <w:iCs w:val="1"/>
           <w:sz w:val="22"/>
           <w:szCs w:val="22"/>
           <w:rtl w:val="0"/>
@@ -10441,6 +11031,8 @@
       <w:r>
         <w:rPr>
           <w:rFonts w:ascii="Helvetica" w:hAnsi="Helvetica"/>
+          <w:i w:val="1"/>
+          <w:iCs w:val="1"/>
           <w:sz w:val="22"/>
           <w:szCs w:val="22"/>
           <w:rtl w:val="0"/>
@@ -10470,7 +11062,7 @@
           <w:numId w:val="9"/>
         </w:numPr>
       </w:pPr>
-      <w:bookmarkStart w:name="_Toc8" w:id="9"/>
+      <w:bookmarkStart w:name="_Toc7" w:id="8"/>
       <w:r>
         <w:rPr>
           <w:rFonts w:cs="Arial Unicode MS" w:eastAsia="Arial Unicode MS"/>
@@ -10514,7 +11106,7 @@
       <w:r>
         <w:br w:type="textWrapping"/>
       </w:r>
-      <w:bookmarkEnd w:id="9"/>
+      <w:bookmarkEnd w:id="8"/>
     </w:p>
     <w:p>
       <w:pPr>
@@ -10537,6 +11129,41 @@
       <w:r>
         <w:br w:type="textWrapping"/>
       </w:r>
+      <w:r>
+        <w:rPr>
+          <w:rtl w:val="0"/>
+          <w:lang w:val="sv-SE"/>
+        </w:rPr>
+        <w:t xml:space="preserve">Scope av arbete och hantering av normalitet av residualer. Tolkningen av interaktionseffekter </w:t>
+      </w:r>
+      <w:r>
+        <w:rPr>
+          <w:rtl w:val="0"/>
+          <w:lang w:val="sv-SE"/>
+        </w:rPr>
+        <w:t>ä</w:t>
+      </w:r>
+      <w:r>
+        <w:rPr>
+          <w:rtl w:val="0"/>
+          <w:lang w:val="sv-SE"/>
+        </w:rPr>
+        <w:t>r inte altid l</w:t>
+      </w:r>
+      <w:r>
+        <w:rPr>
+          <w:rtl w:val="0"/>
+          <w:lang w:val="sv-SE"/>
+        </w:rPr>
+        <w:t>ä</w:t>
+      </w:r>
+      <w:r>
+        <w:rPr>
+          <w:rtl w:val="0"/>
+          <w:lang w:val="sv-SE"/>
+        </w:rPr>
+        <w:t>tt att resonera kring.</w:t>
+      </w:r>
     </w:p>
     <w:p>
       <w:pPr>
@@ -10573,6 +11200,97 @@
       <w:r>
         <w:br w:type="textWrapping"/>
       </w:r>
+      <w:r>
+        <w:rPr>
+          <w:rtl w:val="0"/>
+          <w:lang w:val="sv-SE"/>
+        </w:rPr>
+        <w:t>VG,  kriterier f</w:t>
+      </w:r>
+      <w:r>
+        <w:rPr>
+          <w:rtl w:val="0"/>
+          <w:lang w:val="sv-SE"/>
+        </w:rPr>
+        <w:t>ö</w:t>
+      </w:r>
+      <w:r>
+        <w:rPr>
+          <w:rtl w:val="0"/>
+          <w:lang w:val="sv-SE"/>
+        </w:rPr>
+        <w:t xml:space="preserve">r VG </w:t>
+      </w:r>
+      <w:r>
+        <w:rPr>
+          <w:rtl w:val="0"/>
+          <w:lang w:val="sv-SE"/>
+        </w:rPr>
+        <w:t>ä</w:t>
+      </w:r>
+      <w:r>
+        <w:rPr>
+          <w:rtl w:val="0"/>
+          <w:lang w:val="sv-SE"/>
+        </w:rPr>
+        <w:t>r uppfyllda. Jag har inte k</w:t>
+      </w:r>
+      <w:r>
+        <w:rPr>
+          <w:rtl w:val="0"/>
+          <w:lang w:val="sv-SE"/>
+        </w:rPr>
+        <w:t>ö</w:t>
+      </w:r>
+      <w:r>
+        <w:rPr>
+          <w:rtl w:val="0"/>
+          <w:lang w:val="sv-SE"/>
+        </w:rPr>
+        <w:t>rt n</w:t>
+      </w:r>
+      <w:r>
+        <w:rPr>
+          <w:rtl w:val="0"/>
+          <w:lang w:val="sv-SE"/>
+        </w:rPr>
+        <w:t>å</w:t>
+      </w:r>
+      <w:r>
+        <w:rPr>
+          <w:rtl w:val="0"/>
+          <w:lang w:val="sv-SE"/>
+        </w:rPr>
+        <w:t>gon ridge eller lasso, d</w:t>
+      </w:r>
+      <w:r>
+        <w:rPr>
+          <w:rtl w:val="0"/>
+          <w:lang w:val="sv-SE"/>
+        </w:rPr>
+        <w:t xml:space="preserve">å </w:t>
+      </w:r>
+      <w:r>
+        <w:rPr>
+          <w:rtl w:val="0"/>
+          <w:lang w:val="sv-SE"/>
+        </w:rPr>
+        <w:t>jag hade inget behov f</w:t>
+      </w:r>
+      <w:r>
+        <w:rPr>
+          <w:rtl w:val="0"/>
+          <w:lang w:val="sv-SE"/>
+        </w:rPr>
+        <w:t>ö</w:t>
+      </w:r>
+      <w:r>
+        <w:rPr>
+          <w:rtl w:val="0"/>
+          <w:lang w:val="sv-SE"/>
+        </w:rPr>
+        <w:t>r det.</w:t>
+      </w:r>
     </w:p>
     <w:p>
       <w:pPr>
@@ -10611,6 +11329,97 @@
       <w:pPr>
         <w:pStyle w:val="Body"/>
       </w:pPr>
+      <w:r>
+        <w:rPr>
+          <w:rtl w:val="0"/>
+          <w:lang w:val="sv-SE"/>
+        </w:rPr>
+        <w:t>Kanske k</w:t>
+      </w:r>
+      <w:r>
+        <w:rPr>
+          <w:rtl w:val="0"/>
+          <w:lang w:val="sv-SE"/>
+        </w:rPr>
+        <w:t>ö</w:t>
+      </w:r>
+      <w:r>
+        <w:rPr>
+          <w:rtl w:val="0"/>
+          <w:lang w:val="sv-SE"/>
+        </w:rPr>
+        <w:t>ra lite fler olika regressionanalyser f</w:t>
+      </w:r>
+      <w:r>
+        <w:rPr>
+          <w:rtl w:val="0"/>
+          <w:lang w:val="sv-SE"/>
+        </w:rPr>
+        <w:t>ö</w:t>
+      </w:r>
+      <w:r>
+        <w:rPr>
+          <w:rtl w:val="0"/>
+          <w:lang w:val="sv-SE"/>
+        </w:rPr>
+        <w:t>r att f</w:t>
+      </w:r>
+      <w:r>
+        <w:rPr>
+          <w:rtl w:val="0"/>
+          <w:lang w:val="sv-SE"/>
+        </w:rPr>
+        <w:t xml:space="preserve">å </w:t>
+      </w:r>
+      <w:r>
+        <w:rPr>
+          <w:rtl w:val="0"/>
+          <w:lang w:val="sv-SE"/>
+        </w:rPr>
+        <w:t>b</w:t>
+      </w:r>
+      <w:r>
+        <w:rPr>
+          <w:rtl w:val="0"/>
+          <w:lang w:val="sv-SE"/>
+        </w:rPr>
+        <w:t>ä</w:t>
+      </w:r>
+      <w:r>
+        <w:rPr>
+          <w:rtl w:val="0"/>
+          <w:lang w:val="sv-SE"/>
+        </w:rPr>
+        <w:t>ttre k</w:t>
+      </w:r>
+      <w:r>
+        <w:rPr>
+          <w:rtl w:val="0"/>
+          <w:lang w:val="sv-SE"/>
+        </w:rPr>
+        <w:t>ä</w:t>
+      </w:r>
+      <w:r>
+        <w:rPr>
+          <w:rtl w:val="0"/>
+          <w:lang w:val="sv-SE"/>
+        </w:rPr>
+        <w:t>nsla f</w:t>
+      </w:r>
+      <w:r>
+        <w:rPr>
+          <w:rtl w:val="0"/>
+          <w:lang w:val="sv-SE"/>
+        </w:rPr>
+        <w:t>ö</w:t>
+      </w:r>
+      <w:r>
+        <w:rPr>
+          <w:rtl w:val="0"/>
+          <w:lang w:val="sv-SE"/>
+        </w:rPr>
+        <w:t xml:space="preserve">r statistisk inferens. </w:t>
+      </w:r>
     </w:p>
     <w:p>
       <w:pPr>
@@ -10632,7 +11441,7 @@
         <w:pStyle w:val="heading 1"/>
         <w:ind w:left="432" w:hanging="432"/>
       </w:pPr>
-      <w:bookmarkStart w:name="_Toc9" w:id="10"/>
+      <w:bookmarkStart w:name="_Toc8" w:id="9"/>
       <w:r>
         <w:rPr>
           <w:rtl w:val="0"/>
@@ -10640,7 +11449,7 @@
         </w:rPr>
         <w:t>Appendix A</w:t>
       </w:r>
-      <w:bookmarkEnd w:id="10"/>
+      <w:bookmarkEnd w:id="9"/>
     </w:p>
     <w:p>
       <w:pPr>
@@ -10661,7 +11470,7 @@
       <w:pPr>
         <w:pStyle w:val="heading 1"/>
       </w:pPr>
-      <w:bookmarkStart w:name="_Toc10" w:id="11"/>
+      <w:bookmarkStart w:name="_Toc9" w:id="10"/>
       <w:r>
         <w:rPr>
           <w:rFonts w:cs="Arial Unicode MS" w:eastAsia="Arial Unicode MS"/>
@@ -10702,12 +11511,19 @@
         </w:rPr>
         <w:t>rteckning</w:t>
       </w:r>
-      <w:bookmarkEnd w:id="11"/>
+      <w:bookmarkEnd w:id="10"/>
     </w:p>
     <w:p>
       <w:pPr>
         <w:pStyle w:val="Body"/>
       </w:pPr>
+      <w:r>
+        <w:rPr>
+          <w:rtl w:val="0"/>
+          <w:lang w:val="en-US"/>
+        </w:rPr>
+        <w:t>James, G., Witten, D., Hastie, T., &amp; Tibshirani, R. (2013). An Introduction to Statistical Learning: With Applications in R. Springer Science &amp; Business Media.</w:t>
+      </w:r>
     </w:p>
     <w:p>
       <w:pPr>
@@ -10726,10 +11542,10 @@
       <w:r/>
     </w:p>
     <w:sectPr>
-      <w:headerReference w:type="default" r:id="rId14"/>
-      <w:headerReference w:type="first" r:id="rId15"/>
-      <w:footerReference w:type="default" r:id="rId16"/>
-      <w:footerReference w:type="first" r:id="rId17"/>
+      <w:headerReference w:type="default" r:id="rId15"/>
+      <w:headerReference w:type="first" r:id="rId16"/>
+      <w:footerReference w:type="default" r:id="rId17"/>
+      <w:footerReference w:type="first" r:id="rId18"/>
       <w:pgSz w:w="11900" w:h="16840" w:orient="portrait"/>
       <w:pgMar w:top="1417" w:right="1417" w:bottom="1417" w:left="1417" w:header="708" w:footer="708"/>
       <w:pgNumType w:start="1"/>
@@ -10939,7 +11755,7 @@
       <w:lvlText w:val="%1.%2."/>
       <w:lvlJc w:val="left"/>
       <w:pPr>
-        <w:ind w:left="707" w:hanging="487"/>
+        <w:ind w:left="396" w:hanging="396"/>
       </w:pPr>
       <w:rPr>
         <w:rFonts w:hAnsi="Arial Unicode MS"/>
@@ -10961,11 +11777,11 @@
     <w:lvl w:ilvl="2">
       <w:start w:val="1"/>
       <w:numFmt w:val="decimal"/>
-      <w:suff w:val="tab"/>
+      <w:suff w:val="nothing"/>
       <w:lvlText w:val="%1.%2.%3."/>
       <w:lvlJc w:val="left"/>
       <w:pPr>
-        <w:ind w:left="829" w:hanging="609"/>
+        <w:ind w:left="495" w:hanging="495"/>
       </w:pPr>
       <w:rPr>
         <w:rFonts w:hAnsi="Arial Unicode MS"/>
@@ -10987,11 +11803,11 @@
     <w:lvl w:ilvl="3">
       <w:start w:val="1"/>
       <w:numFmt w:val="decimal"/>
-      <w:suff w:val="tab"/>
+      <w:suff w:val="nothing"/>
       <w:lvlText w:val="%1.%2.%3.%4."/>
       <w:lvlJc w:val="left"/>
       <w:pPr>
-        <w:ind w:left="951" w:hanging="731"/>
+        <w:ind w:left="594" w:hanging="594"/>
       </w:pPr>
       <w:rPr>
         <w:rFonts w:hAnsi="Arial Unicode MS"/>
@@ -11013,11 +11829,11 @@
     <w:lvl w:ilvl="4">
       <w:start w:val="1"/>
       <w:numFmt w:val="decimal"/>
-      <w:suff w:val="tab"/>
+      <w:suff w:val="nothing"/>
       <w:lvlText w:val="%1.%2.%3.%4.%5."/>
       <w:lvlJc w:val="left"/>
       <w:pPr>
-        <w:ind w:left="1073" w:hanging="853"/>
+        <w:ind w:left="693" w:hanging="693"/>
       </w:pPr>
       <w:rPr>
         <w:rFonts w:hAnsi="Arial Unicode MS"/>
@@ -11043,7 +11859,7 @@
       <w:lvlText w:val="%1.%2.%3.%4.%5.%6."/>
       <w:lvlJc w:val="left"/>
       <w:pPr>
-        <w:ind w:left="1195" w:hanging="975"/>
+        <w:ind w:left="792" w:hanging="792"/>
       </w:pPr>
       <w:rPr>
         <w:rFonts w:hAnsi="Arial Unicode MS"/>
@@ -11069,7 +11885,7 @@
       <w:lvlText w:val="%1.%2.%3.%4.%5.%6.%7."/>
       <w:lvlJc w:val="left"/>
       <w:pPr>
-        <w:ind w:left="1317" w:hanging="1097"/>
+        <w:ind w:left="891" w:hanging="891"/>
       </w:pPr>
       <w:rPr>
         <w:rFonts w:hAnsi="Arial Unicode MS"/>
@@ -11095,7 +11911,7 @@
       <w:lvlText w:val="%1.%2.%3.%4.%5.%6.%7.%8."/>
       <w:lvlJc w:val="left"/>
       <w:pPr>
-        <w:ind w:left="1438" w:hanging="1218"/>
+        <w:ind w:left="990" w:hanging="990"/>
       </w:pPr>
       <w:rPr>
         <w:rFonts w:hAnsi="Arial Unicode MS"/>
@@ -11121,7 +11937,7 @@
       <w:lvlText w:val="%1.%2.%3.%4.%5.%6.%7.%8.%9."/>
       <w:lvlJc w:val="left"/>
       <w:pPr>
-        <w:ind w:left="1560" w:hanging="1340"/>
+        <w:ind w:left="1089" w:hanging="1089"/>
       </w:pPr>
       <w:rPr>
         <w:rFonts w:hAnsi="Arial Unicode MS"/>
@@ -11203,7 +12019,7 @@
     <w:lvl w:ilvl="2">
       <w:start w:val="1"/>
       <w:numFmt w:val="decimal"/>
-      <w:suff w:val="tab"/>
+      <w:suff w:val="nothing"/>
       <w:lvlText w:val="%1.%2.%3."/>
       <w:lvlJc w:val="left"/>
       <w:pPr>
@@ -11229,7 +12045,7 @@
     <w:lvl w:ilvl="3">
       <w:start w:val="1"/>
       <w:numFmt w:val="decimal"/>
-      <w:suff w:val="tab"/>
+      <w:suff w:val="nothing"/>
       <w:lvlText w:val="%1.%2.%3.%4."/>
       <w:lvlJc w:val="left"/>
       <w:pPr>
@@ -11255,7 +12071,7 @@
     <w:lvl w:ilvl="4">
       <w:start w:val="1"/>
       <w:numFmt w:val="decimal"/>
-      <w:suff w:val="tab"/>
+      <w:suff w:val="nothing"/>
       <w:lvlText w:val="%1.%2.%3.%4.%5."/>
       <w:lvlJc w:val="left"/>
       <w:pPr>
@@ -12025,98 +12841,6 @@
       <w14:textFill>
         <w14:solidFill>
           <w14:srgbClr w14:val="000000"/>
-        </w14:solidFill>
-      </w14:textFill>
-    </w:rPr>
-  </w:style>
-  <w:style w:type="paragraph" w:styleId="TOC 2">
-    <w:name w:val="TOC 2"/>
-    <w:next w:val="TOC 2"/>
-    <w:pPr>
-      <w:keepNext w:val="0"/>
-      <w:keepLines w:val="0"/>
-      <w:pageBreakBefore w:val="0"/>
-      <w:widowControl w:val="1"/>
-      <w:shd w:val="clear" w:color="auto" w:fill="auto"/>
-      <w:tabs>
-        <w:tab w:val="left" w:pos="960"/>
-        <w:tab w:val="right" w:pos="9046" w:leader="dot"/>
-      </w:tabs>
-      <w:suppressAutoHyphens w:val="0"/>
-      <w:bidi w:val="0"/>
-      <w:spacing w:before="0" w:after="100" w:line="259" w:lineRule="auto"/>
-      <w:ind w:left="220" w:right="0" w:firstLine="0"/>
-      <w:jc w:val="left"/>
-      <w:outlineLvl w:val="9"/>
-    </w:pPr>
-    <w:rPr>
-      <w:rFonts w:ascii="Calibri" w:cs="Calibri" w:hAnsi="Calibri" w:eastAsia="Calibri"/>
-      <w:b w:val="0"/>
-      <w:bCs w:val="0"/>
-      <w:i w:val="0"/>
-      <w:iCs w:val="0"/>
-      <w:caps w:val="0"/>
-      <w:smallCaps w:val="0"/>
-      <w:strike w:val="0"/>
-      <w:dstrike w:val="0"/>
-      <w:outline w:val="0"/>
-      <w:color w:val="000000"/>
-      <w:spacing w:val="0"/>
-      <w:kern w:val="0"/>
-      <w:position w:val="0"/>
-      <w:sz w:val="22"/>
-      <w:szCs w:val="22"/>
-      <w:u w:val="none" w:color="000000"/>
-      <w:shd w:val="nil" w:color="auto" w:fill="auto"/>
-      <w:vertAlign w:val="baseline"/>
-      <w:lang w:val="sv-SE"/>
-      <w14:textFill>
-        <w14:solidFill>
-          <w14:srgbClr w14:val="000000"/>
-        </w14:solidFill>
-      </w14:textFill>
-    </w:rPr>
-  </w:style>
-  <w:style w:type="paragraph" w:styleId="heading 2">
-    <w:name w:val="heading 2"/>
-    <w:next w:val="Body"/>
-    <w:pPr>
-      <w:keepNext w:val="1"/>
-      <w:keepLines w:val="1"/>
-      <w:pageBreakBefore w:val="0"/>
-      <w:widowControl w:val="1"/>
-      <w:shd w:val="clear" w:color="auto" w:fill="auto"/>
-      <w:suppressAutoHyphens w:val="0"/>
-      <w:bidi w:val="0"/>
-      <w:spacing w:before="40" w:after="0" w:line="259" w:lineRule="auto"/>
-      <w:ind w:left="0" w:right="0" w:firstLine="0"/>
-      <w:jc w:val="left"/>
-      <w:outlineLvl w:val="1"/>
-    </w:pPr>
-    <w:rPr>
-      <w:rFonts w:ascii="Calibri Light" w:cs="Calibri Light" w:hAnsi="Calibri Light" w:eastAsia="Calibri Light"/>
-      <w:b w:val="0"/>
-      <w:bCs w:val="0"/>
-      <w:i w:val="0"/>
-      <w:iCs w:val="0"/>
-      <w:caps w:val="0"/>
-      <w:smallCaps w:val="0"/>
-      <w:strike w:val="0"/>
-      <w:dstrike w:val="0"/>
-      <w:outline w:val="0"/>
-      <w:color w:val="2f5496"/>
-      <w:spacing w:val="0"/>
-      <w:kern w:val="0"/>
-      <w:position w:val="0"/>
-      <w:sz w:val="26"/>
-      <w:szCs w:val="26"/>
-      <w:u w:val="none" w:color="2f5496"/>
-      <w:shd w:val="nil" w:color="auto" w:fill="auto"/>
-      <w:vertAlign w:val="baseline"/>
-      <w:lang w:val="sv-SE"/>
-      <w14:textFill>
-        <w14:solidFill>
-          <w14:srgbClr w14:val="2F5496"/>
         </w14:solidFill>
       </w14:textFill>
     </w:rPr>

</xml_diff>